<commit_message>
outline for component:discovery half done
</commit_message>
<xml_diff>
--- a/Module_LBS_Colin.docx
+++ b/Module_LBS_Colin.docx
@@ -3170,6 +3170,7 @@
             <w:rPr>
               <w:noProof/>
             </w:rPr>
+            <w:lastRenderedPageBreak/>
             <w:t>5.4</w:t>
           </w:r>
           <w:r>
@@ -3761,6 +3762,7 @@
       </w:pPr>
       <w:bookmarkStart w:id="0" w:name="_Toc283391784"/>
       <w:r>
+        <w:lastRenderedPageBreak/>
         <w:t>Document Control</w:t>
       </w:r>
       <w:bookmarkEnd w:id="0"/>
@@ -4220,6 +4222,12 @@
                 <w:b w:val="0"/>
               </w:rPr>
             </w:pPr>
+            <w:r>
+              <w:rPr>
+                <w:b w:val="0"/>
+              </w:rPr>
+              <w:t>POI</w:t>
+            </w:r>
           </w:p>
         </w:tc>
         <w:tc>
@@ -4230,6 +4238,9 @@
             <w:pPr>
               <w:cnfStyle w:val="000000100000" w:firstRow="0" w:lastRow="0" w:firstColumn="0" w:lastColumn="0" w:oddVBand="0" w:evenVBand="0" w:oddHBand="1" w:evenHBand="0" w:firstRowFirstColumn="0" w:firstRowLastColumn="0" w:lastRowFirstColumn="0" w:lastRowLastColumn="0"/>
             </w:pPr>
+            <w:r>
+              <w:t>Points of Interest</w:t>
+            </w:r>
           </w:p>
         </w:tc>
       </w:tr>
@@ -4329,6 +4340,7 @@
       </w:pPr>
       <w:bookmarkStart w:id="5" w:name="_Toc283391787"/>
       <w:r>
+        <w:lastRenderedPageBreak/>
         <w:t>Introduction</w:t>
       </w:r>
       <w:bookmarkEnd w:id="5"/>
@@ -4639,6 +4651,7 @@
         </w:numPr>
       </w:pPr>
       <w:r>
+        <w:lastRenderedPageBreak/>
         <w:t>Allows for creation of custom lists as well.</w:t>
       </w:r>
     </w:p>
@@ -4939,6 +4952,7 @@
         </w:numPr>
       </w:pPr>
       <w:r>
+        <w:lastRenderedPageBreak/>
         <w:t>This assumes that users have granted the necessary permissions required to provide services such as:</w:t>
       </w:r>
     </w:p>
@@ -5011,8 +5025,15 @@
           <w:numId w:val="7"/>
         </w:numPr>
       </w:pPr>
-      <w:r>
-        <w:t>iOS 7.0 and above</w:t>
+      <w:proofErr w:type="spellStart"/>
+      <w:proofErr w:type="gramStart"/>
+      <w:r>
+        <w:t>iOS</w:t>
+      </w:r>
+      <w:proofErr w:type="spellEnd"/>
+      <w:proofErr w:type="gramEnd"/>
+      <w:r>
+        <w:t xml:space="preserve"> 7.0 and above</w:t>
       </w:r>
     </w:p>
     <w:p>
@@ -5059,19 +5080,1039 @@
       <w:r>
         <w:t>All development of application features should be native and should not be a web-based application in any sense. Components of LMA may be developed using web technologies, but the integration and infrastructure of the core components should be native.</w:t>
       </w:r>
-      <w:bookmarkStart w:id="17" w:name="_GoBack"/>
+    </w:p>
+    <w:p>
+      <w:pPr>
+        <w:rPr>
+          <w:rFonts w:ascii="Avenir Heavy" w:eastAsiaTheme="majorEastAsia" w:hAnsi="Avenir Heavy" w:cstheme="majorBidi"/>
+          <w:smallCaps/>
+          <w:color w:val="345A8A" w:themeColor="accent1" w:themeShade="B5"/>
+          <w:sz w:val="32"/>
+          <w:szCs w:val="32"/>
+        </w:rPr>
+      </w:pPr>
+      <w:bookmarkStart w:id="17" w:name="_Toc283391799"/>
+      <w:r>
+        <w:br w:type="page"/>
+      </w:r>
+    </w:p>
+    <w:p>
+      <w:pPr>
+        <w:pStyle w:val="Heading1"/>
+      </w:pPr>
+      <w:r>
+        <w:lastRenderedPageBreak/>
+        <w:t>Component</w:t>
+      </w:r>
+      <w:r>
+        <w:t xml:space="preserve">: </w:t>
+      </w:r>
       <w:bookmarkEnd w:id="17"/>
+      <w:r>
+        <w:t>Discovery</w:t>
+      </w:r>
+    </w:p>
+    <w:p>
+      <w:pPr>
+        <w:pStyle w:val="Heading2"/>
+      </w:pPr>
+      <w:r>
+        <w:t>Navigation</w:t>
+      </w:r>
+    </w:p>
+    <w:p>
+      <w:r>
+        <w:t xml:space="preserve">The navigation portion of all components in LBS should allow for easy </w:t>
+      </w:r>
+      <w:r>
+        <w:t>switching between components as well as modules within LMA. As such, there must be links or buttons that allow for one</w:t>
+      </w:r>
+      <w:r>
+        <w:t xml:space="preserve"> or two-tap</w:t>
+      </w:r>
+      <w:r>
+        <w:t xml:space="preserve"> navigation to the following (there need not be a link to the currently running module, depending on the UX/UI design, though having one would most likely benefit the user experience): </w:t>
+      </w:r>
+    </w:p>
+    <w:p>
+      <w:pPr>
+        <w:numPr>
+          <w:ilvl w:val="0"/>
+          <w:numId w:val="5"/>
+        </w:numPr>
+      </w:pPr>
+      <w:r>
+        <w:rPr>
+          <w:b/>
+        </w:rPr>
+        <w:t>Home</w:t>
+      </w:r>
+      <w:r>
+        <w:t xml:space="preserve"> – </w:t>
+      </w:r>
+      <w:r>
+        <w:t>The main screen of LMA. Allows the user to easily return to the starting point and re-launch any application or service that he chooses with the LMA launcher.</w:t>
+      </w:r>
+    </w:p>
+    <w:p>
+      <w:pPr>
+        <w:numPr>
+          <w:ilvl w:val="0"/>
+          <w:numId w:val="5"/>
+        </w:numPr>
+      </w:pPr>
+      <w:r>
+        <w:rPr>
+          <w:b/>
+        </w:rPr>
+        <w:t>Discovery</w:t>
+      </w:r>
+      <w:r>
+        <w:t xml:space="preserve"> – Links to </w:t>
+      </w:r>
+      <w:r>
+        <w:t>the “Discovery” component of LBS.</w:t>
+      </w:r>
+      <w:r>
+        <w:t xml:space="preserve"> See “Component: Discovery” for more details.</w:t>
+      </w:r>
+    </w:p>
+    <w:p>
+      <w:pPr>
+        <w:numPr>
+          <w:ilvl w:val="0"/>
+          <w:numId w:val="5"/>
+        </w:numPr>
+        <w:rPr>
+          <w:b/>
+        </w:rPr>
+      </w:pPr>
+      <w:r>
+        <w:rPr>
+          <w:b/>
+        </w:rPr>
+        <w:t>Maps</w:t>
+      </w:r>
+      <w:r>
+        <w:t xml:space="preserve"> – Links to the “Maps” component of LBS. See “Component: Maps” for more details.</w:t>
+      </w:r>
+    </w:p>
+    <w:p>
+      <w:pPr>
+        <w:numPr>
+          <w:ilvl w:val="0"/>
+          <w:numId w:val="5"/>
+        </w:numPr>
+        <w:rPr>
+          <w:b/>
+        </w:rPr>
+      </w:pPr>
+      <w:r>
+        <w:rPr>
+          <w:b/>
+        </w:rPr>
+        <w:t>Lists</w:t>
+      </w:r>
+      <w:r>
+        <w:t xml:space="preserve"> – Links to the “</w:t>
+      </w:r>
+      <w:r>
+        <w:t>Lists</w:t>
+      </w:r>
+      <w:r>
+        <w:t xml:space="preserve">” component of LBS. See “Component: </w:t>
+      </w:r>
+      <w:proofErr w:type="spellStart"/>
+      <w:r>
+        <w:t>LIsts</w:t>
+      </w:r>
+      <w:proofErr w:type="spellEnd"/>
+      <w:r>
+        <w:t>” for more details.</w:t>
+      </w:r>
+    </w:p>
+    <w:p>
+      <w:pPr>
+        <w:numPr>
+          <w:ilvl w:val="0"/>
+          <w:numId w:val="5"/>
+        </w:numPr>
+        <w:rPr>
+          <w:b/>
+        </w:rPr>
+      </w:pPr>
+      <w:r>
+        <w:rPr>
+          <w:b/>
+        </w:rPr>
+        <w:t>Scheduler</w:t>
+      </w:r>
+      <w:r>
+        <w:t xml:space="preserve"> – Links to the “</w:t>
+      </w:r>
+      <w:r>
+        <w:t>Scheduler</w:t>
+      </w:r>
+      <w:r>
+        <w:t xml:space="preserve">” component of LBS. See “Component: </w:t>
+      </w:r>
+      <w:r>
+        <w:t>Scheduler</w:t>
+      </w:r>
+      <w:r>
+        <w:t>” for more details.</w:t>
+      </w:r>
+    </w:p>
+    <w:p>
+      <w:pPr>
+        <w:numPr>
+          <w:ilvl w:val="0"/>
+          <w:numId w:val="5"/>
+        </w:numPr>
+        <w:rPr>
+          <w:b/>
+        </w:rPr>
+      </w:pPr>
+      <w:r>
+        <w:rPr>
+          <w:b/>
+        </w:rPr>
+        <w:t>Entertainment</w:t>
+      </w:r>
+      <w:r>
+        <w:t xml:space="preserve"> – Links to the “Entertainment” component of LBS. See “Component: Entertainment” for more details.</w:t>
+      </w:r>
+    </w:p>
+    <w:p>
+      <w:pPr>
+        <w:numPr>
+          <w:ilvl w:val="0"/>
+          <w:numId w:val="5"/>
+        </w:numPr>
+        <w:rPr>
+          <w:b/>
+        </w:rPr>
+      </w:pPr>
+      <w:r>
+        <w:rPr>
+          <w:b/>
+        </w:rPr>
+        <w:t>Tools</w:t>
+      </w:r>
+      <w:r>
+        <w:t xml:space="preserve"> – Links to the “</w:t>
+      </w:r>
+      <w:r>
+        <w:t>Tools</w:t>
+      </w:r>
+      <w:r>
+        <w:t xml:space="preserve">” component of LBS. See “Component: </w:t>
+      </w:r>
+      <w:r>
+        <w:t>Tools</w:t>
+      </w:r>
+      <w:r>
+        <w:t>” for more details.</w:t>
+      </w:r>
+    </w:p>
+    <w:p>
+      <w:pPr>
+        <w:numPr>
+          <w:ilvl w:val="0"/>
+          <w:numId w:val="5"/>
+        </w:numPr>
+        <w:rPr>
+          <w:b/>
+        </w:rPr>
+      </w:pPr>
+      <w:r>
+        <w:rPr>
+          <w:b/>
+        </w:rPr>
+        <w:t>Security</w:t>
+      </w:r>
+      <w:r>
+        <w:t xml:space="preserve"> – This should only appear when the security index of the area is determined to pass a certain threshold. If it does pass the threshold, the user should be able to access this module with one tap, otherwise it </w:t>
+      </w:r>
+      <w:r>
+        <w:t>need not</w:t>
+      </w:r>
+      <w:r>
+        <w:t xml:space="preserve"> be</w:t>
+      </w:r>
+      <w:r>
+        <w:t xml:space="preserve"> so accessible, but should still be</w:t>
+      </w:r>
+      <w:r>
+        <w:t xml:space="preserve"> available through the home screen.</w:t>
+      </w:r>
+    </w:p>
+    <w:p>
+      <w:pPr>
+        <w:rPr>
+          <w:b/>
+        </w:rPr>
+      </w:pPr>
+    </w:p>
+    <w:p>
+      <w:pPr>
+        <w:pStyle w:val="Heading2"/>
+      </w:pPr>
+      <w:r>
+        <w:t>Overview</w:t>
+      </w:r>
+    </w:p>
+    <w:p>
+      <w:r>
+        <w:t xml:space="preserve">The layout of the </w:t>
+      </w:r>
+      <w:r>
+        <w:t>OTS REFUND</w:t>
+      </w:r>
+      <w:r>
+        <w:t xml:space="preserve"> SCREEN</w:t>
+      </w:r>
+      <w:r>
+        <w:t xml:space="preserve"> contains the following elements. </w:t>
+      </w:r>
+      <w:r>
+        <w:t>Not all graphical elements are described below; please refer to wireframe layout (Figure 2) for more details with regards to screen design and object placement.</w:t>
+      </w:r>
+    </w:p>
+    <w:p/>
+    <w:p>
+      <w:pPr>
+        <w:pStyle w:val="ListParagraph"/>
+        <w:numPr>
+          <w:ilvl w:val="0"/>
+          <w:numId w:val="8"/>
+        </w:numPr>
+        <w:tabs>
+          <w:tab w:val="left" w:pos="720"/>
+        </w:tabs>
+        <w:rPr>
+          <w:b/>
+        </w:rPr>
+      </w:pPr>
+      <w:r>
+        <w:rPr>
+          <w:b/>
+        </w:rPr>
+        <w:t>Title</w:t>
+      </w:r>
+      <w:r>
+        <w:t xml:space="preserve"> – A label with the text “</w:t>
+      </w:r>
+      <w:r>
+        <w:t>Refund Request</w:t>
+      </w:r>
+      <w:r>
+        <w:t>” followed by “</w:t>
+      </w:r>
+      <w:r>
+        <w:t>Complete the form below to request a refund for a tutoring session</w:t>
+      </w:r>
+      <w:r>
+        <w:t>”</w:t>
+      </w:r>
+      <w:r>
+        <w:t>.</w:t>
+      </w:r>
+    </w:p>
+    <w:p>
+      <w:pPr>
+        <w:pStyle w:val="ListParagraph"/>
+        <w:numPr>
+          <w:ilvl w:val="0"/>
+          <w:numId w:val="8"/>
+        </w:numPr>
+        <w:tabs>
+          <w:tab w:val="left" w:pos="720"/>
+        </w:tabs>
+        <w:rPr>
+          <w:b/>
+        </w:rPr>
+      </w:pPr>
+      <w:r>
+        <w:rPr>
+          <w:b/>
+        </w:rPr>
+        <w:t xml:space="preserve">Name – </w:t>
+      </w:r>
+      <w:r>
+        <w:t xml:space="preserve">A </w:t>
+      </w:r>
+      <w:r>
+        <w:t>text label with the text “Name” followed by the full name of the</w:t>
+      </w:r>
+      <w:r>
+        <w:t xml:space="preserve"> </w:t>
+      </w:r>
+      <w:r>
+        <w:t>user who</w:t>
+      </w:r>
+      <w:r>
+        <w:t xml:space="preserve"> is filing the request</w:t>
+      </w:r>
+      <w:r>
+        <w:t>.</w:t>
+      </w:r>
+    </w:p>
+    <w:p>
+      <w:pPr>
+        <w:pStyle w:val="ListParagraph"/>
+        <w:numPr>
+          <w:ilvl w:val="0"/>
+          <w:numId w:val="8"/>
+        </w:numPr>
+        <w:tabs>
+          <w:tab w:val="left" w:pos="720"/>
+        </w:tabs>
+        <w:rPr>
+          <w:b/>
+        </w:rPr>
+      </w:pPr>
+      <w:r>
+        <w:rPr>
+          <w:b/>
+        </w:rPr>
+        <w:lastRenderedPageBreak/>
+        <w:t>Email –</w:t>
+      </w:r>
+      <w:r>
+        <w:t xml:space="preserve"> </w:t>
+      </w:r>
+      <w:r>
+        <w:t xml:space="preserve">A </w:t>
+      </w:r>
+      <w:r>
+        <w:t>text label with the te</w:t>
+      </w:r>
+      <w:r>
+        <w:t xml:space="preserve">xt “Email” followed by the email </w:t>
+      </w:r>
+      <w:r>
+        <w:t>of the user who is filing the request</w:t>
+      </w:r>
+      <w:r>
+        <w:t>.</w:t>
+      </w:r>
+    </w:p>
+    <w:p>
+      <w:pPr>
+        <w:pStyle w:val="ListParagraph"/>
+        <w:numPr>
+          <w:ilvl w:val="0"/>
+          <w:numId w:val="8"/>
+        </w:numPr>
+      </w:pPr>
+      <w:r>
+        <w:rPr>
+          <w:b/>
+        </w:rPr>
+        <w:t>Account Type</w:t>
+      </w:r>
+      <w:r>
+        <w:rPr>
+          <w:b/>
+        </w:rPr>
+        <w:t xml:space="preserve"> </w:t>
+      </w:r>
+      <w:r>
+        <w:t xml:space="preserve">– A </w:t>
+      </w:r>
+      <w:r>
+        <w:t>text label</w:t>
+      </w:r>
+      <w:r>
+        <w:t xml:space="preserve"> with</w:t>
+      </w:r>
+      <w:r>
+        <w:t xml:space="preserve"> the text “</w:t>
+      </w:r>
+      <w:r>
+        <w:t>Account Type</w:t>
+      </w:r>
+      <w:r>
+        <w:t>” followed by</w:t>
+      </w:r>
+      <w:r>
+        <w:t xml:space="preserve"> </w:t>
+      </w:r>
+      <w:r>
+        <w:t xml:space="preserve">the </w:t>
+      </w:r>
+      <w:r>
+        <w:t xml:space="preserve">account type of the user. </w:t>
+      </w:r>
+    </w:p>
+    <w:p>
+      <w:pPr>
+        <w:pStyle w:val="ListParagraph"/>
+        <w:numPr>
+          <w:ilvl w:val="0"/>
+          <w:numId w:val="8"/>
+        </w:numPr>
+      </w:pPr>
+      <w:r>
+        <w:rPr>
+          <w:b/>
+        </w:rPr>
+        <w:t>Reason</w:t>
+      </w:r>
+      <w:r>
+        <w:t xml:space="preserve"> – </w:t>
+      </w:r>
+      <w:r>
+        <w:t xml:space="preserve">A text label with the text “Tell us your complaint and we will get back to you within 2-5 business days”, followed by a multiline </w:t>
+      </w:r>
+      <w:proofErr w:type="spellStart"/>
+      <w:r>
+        <w:t>textfield</w:t>
+      </w:r>
+      <w:proofErr w:type="spellEnd"/>
+      <w:r>
+        <w:t xml:space="preserve"> with</w:t>
+      </w:r>
+      <w:r>
+        <w:t xml:space="preserve"> a maximum character count of 30</w:t>
+      </w:r>
+      <w:r>
+        <w:t>00.</w:t>
+      </w:r>
+    </w:p>
+    <w:p>
+      <w:pPr>
+        <w:pStyle w:val="ListParagraph"/>
+        <w:numPr>
+          <w:ilvl w:val="0"/>
+          <w:numId w:val="8"/>
+        </w:numPr>
+        <w:tabs>
+          <w:tab w:val="left" w:pos="720"/>
+        </w:tabs>
+        <w:rPr>
+          <w:b/>
+        </w:rPr>
+      </w:pPr>
+      <w:r>
+        <w:rPr>
+          <w:b/>
+        </w:rPr>
+        <w:t>Date of Session</w:t>
+      </w:r>
+      <w:r>
+        <w:t xml:space="preserve"> – </w:t>
+      </w:r>
+      <w:r>
+        <w:t>A label with the text “Date of S</w:t>
+      </w:r>
+      <w:r>
+        <w:t xml:space="preserve">ession” followed by a </w:t>
+      </w:r>
+      <w:proofErr w:type="spellStart"/>
+      <w:r>
+        <w:t>datepicker</w:t>
+      </w:r>
+      <w:proofErr w:type="spellEnd"/>
+      <w:r>
+        <w:t xml:space="preserve"> field.</w:t>
+      </w:r>
+    </w:p>
+    <w:p>
+      <w:pPr>
+        <w:pStyle w:val="ListParagraph"/>
+        <w:numPr>
+          <w:ilvl w:val="0"/>
+          <w:numId w:val="8"/>
+        </w:numPr>
+        <w:tabs>
+          <w:tab w:val="left" w:pos="720"/>
+        </w:tabs>
+        <w:rPr>
+          <w:b/>
+        </w:rPr>
+      </w:pPr>
+      <w:r>
+        <w:rPr>
+          <w:b/>
+        </w:rPr>
+        <w:t>Refund Amount</w:t>
+      </w:r>
+      <w:r>
+        <w:t xml:space="preserve"> – A</w:t>
+      </w:r>
+      <w:r>
+        <w:t xml:space="preserve"> label with the text “Refund Amount</w:t>
+      </w:r>
+      <w:r>
+        <w:t xml:space="preserve"> ($)</w:t>
+      </w:r>
+      <w:r>
+        <w:t>: “ followed by</w:t>
+      </w:r>
+      <w:r>
+        <w:t xml:space="preserve"> a </w:t>
+      </w:r>
+      <w:r>
+        <w:t>numerical</w:t>
+      </w:r>
+      <w:r>
+        <w:t xml:space="preserve"> </w:t>
+      </w:r>
+      <w:r>
+        <w:t>input field</w:t>
+      </w:r>
+      <w:r>
+        <w:t xml:space="preserve"> with a maximum character count of 5.</w:t>
+      </w:r>
+    </w:p>
+    <w:p>
+      <w:pPr>
+        <w:pStyle w:val="ListParagraph"/>
+        <w:numPr>
+          <w:ilvl w:val="0"/>
+          <w:numId w:val="8"/>
+        </w:numPr>
+        <w:tabs>
+          <w:tab w:val="left" w:pos="720"/>
+        </w:tabs>
+        <w:rPr>
+          <w:b/>
+        </w:rPr>
+      </w:pPr>
+      <w:r>
+        <w:rPr>
+          <w:b/>
+        </w:rPr>
+        <w:t>Tutor Name</w:t>
+      </w:r>
+      <w:r>
+        <w:t xml:space="preserve"> – A</w:t>
+      </w:r>
+      <w:r>
+        <w:t xml:space="preserve"> label with the text “</w:t>
+      </w:r>
+      <w:r>
+        <w:t>Tutor Name” followed by a dropdown selection box with the names of all the tutors registered in the OTS.</w:t>
+      </w:r>
+    </w:p>
+    <w:p>
+      <w:pPr>
+        <w:pStyle w:val="ListParagraph"/>
+        <w:numPr>
+          <w:ilvl w:val="0"/>
+          <w:numId w:val="8"/>
+        </w:numPr>
+        <w:tabs>
+          <w:tab w:val="left" w:pos="720"/>
+        </w:tabs>
+        <w:rPr>
+          <w:b/>
+        </w:rPr>
+      </w:pPr>
+      <w:r>
+        <w:rPr>
+          <w:b/>
+        </w:rPr>
+        <w:t>Tutor Email</w:t>
+      </w:r>
+      <w:r>
+        <w:t xml:space="preserve"> – A</w:t>
+      </w:r>
+      <w:r>
+        <w:t xml:space="preserve"> label with the text “Tutor Email” followed by </w:t>
+      </w:r>
+      <w:r>
+        <w:t>a label with the email of the selected tutor in “Tutor Name”.</w:t>
+      </w:r>
+    </w:p>
+    <w:p>
+      <w:pPr>
+        <w:pStyle w:val="ListParagraph"/>
+        <w:numPr>
+          <w:ilvl w:val="0"/>
+          <w:numId w:val="8"/>
+        </w:numPr>
+        <w:tabs>
+          <w:tab w:val="left" w:pos="720"/>
+        </w:tabs>
+      </w:pPr>
+      <w:r>
+        <w:rPr>
+          <w:b/>
+        </w:rPr>
+        <w:t>Subject</w:t>
+      </w:r>
+      <w:r>
+        <w:t xml:space="preserve"> – </w:t>
+      </w:r>
+      <w:r>
+        <w:t>A dropdown selection list containing the subjects specified by the moderators of the OTS as well as the option for “All Subjects” (the default value). See “System Maintenance” module for more details</w:t>
+      </w:r>
+      <w:r>
+        <w:t>.</w:t>
+      </w:r>
+    </w:p>
+    <w:p>
+      <w:pPr>
+        <w:pStyle w:val="ListParagraph"/>
+        <w:numPr>
+          <w:ilvl w:val="0"/>
+          <w:numId w:val="8"/>
+        </w:numPr>
+        <w:tabs>
+          <w:tab w:val="left" w:pos="720"/>
+        </w:tabs>
+      </w:pPr>
+      <w:r>
+        <w:rPr>
+          <w:b/>
+        </w:rPr>
+        <w:t>Refund Policy</w:t>
+      </w:r>
+      <w:r>
+        <w:t xml:space="preserve"> </w:t>
+      </w:r>
+      <w:r>
+        <w:t>–</w:t>
+      </w:r>
+      <w:r>
+        <w:t xml:space="preserve"> </w:t>
+      </w:r>
+      <w:r>
+        <w:t xml:space="preserve">A text label that specifies the refund policy of the OTS. </w:t>
+      </w:r>
+      <w:proofErr w:type="gramStart"/>
+      <w:r>
+        <w:t xml:space="preserve">The </w:t>
+      </w:r>
+      <w:r>
+        <w:t>content</w:t>
+      </w:r>
+      <w:r>
+        <w:t xml:space="preserve"> of the label should be specified by the moderators of the system</w:t>
+      </w:r>
+      <w:proofErr w:type="gramEnd"/>
+      <w:r>
+        <w:t xml:space="preserve"> (See “System Maintenance” module for more details).</w:t>
+      </w:r>
+    </w:p>
+    <w:p>
+      <w:pPr>
+        <w:pStyle w:val="ListParagraph"/>
+        <w:numPr>
+          <w:ilvl w:val="0"/>
+          <w:numId w:val="8"/>
+        </w:numPr>
+        <w:tabs>
+          <w:tab w:val="left" w:pos="720"/>
+        </w:tabs>
+      </w:pPr>
+      <w:r>
+        <w:rPr>
+          <w:b/>
+        </w:rPr>
+        <w:t>Submit</w:t>
+      </w:r>
+      <w:r>
+        <w:rPr>
+          <w:b/>
+        </w:rPr>
+        <w:t xml:space="preserve"> –</w:t>
+      </w:r>
+      <w:r>
+        <w:t xml:space="preserve"> </w:t>
+      </w:r>
+      <w:r>
+        <w:t>A button with the text “Submit Request”.</w:t>
+      </w:r>
+    </w:p>
+    <w:p>
+      <w:pPr>
+        <w:pStyle w:val="Heading2"/>
+      </w:pPr>
+      <w:r>
+        <w:t>Description</w:t>
+      </w:r>
+    </w:p>
+    <w:p>
+      <w:r>
+        <w:t xml:space="preserve">The functionality of the controls on the OTS </w:t>
+      </w:r>
+      <w:r>
+        <w:t>REFUND</w:t>
+      </w:r>
+      <w:r>
+        <w:t xml:space="preserve"> SCREEN is specified as follows (refer to process flow diagram for outline):</w:t>
+      </w:r>
+    </w:p>
+    <w:p>
+      <w:pPr>
+        <w:pStyle w:val="ListParagraph"/>
+        <w:numPr>
+          <w:ilvl w:val="0"/>
+          <w:numId w:val="10"/>
+        </w:numPr>
+        <w:rPr>
+          <w:b/>
+        </w:rPr>
+      </w:pPr>
+      <w:r>
+        <w:rPr>
+          <w:b/>
+        </w:rPr>
+        <w:t>Date of Session</w:t>
+      </w:r>
+      <w:r>
+        <w:t xml:space="preserve"> – </w:t>
+      </w:r>
+      <w:r>
+        <w:t xml:space="preserve">When the field labeled “Date of Session” is clicked, a </w:t>
+      </w:r>
+      <w:proofErr w:type="spellStart"/>
+      <w:r>
+        <w:t>datepicker</w:t>
+      </w:r>
+      <w:proofErr w:type="spellEnd"/>
+      <w:r>
+        <w:t xml:space="preserve"> field should appear and the user should be allowed to choose </w:t>
+      </w:r>
+      <w:r>
+        <w:t>a date.</w:t>
+      </w:r>
+    </w:p>
+    <w:p>
+      <w:pPr>
+        <w:pStyle w:val="ListParagraph"/>
+        <w:numPr>
+          <w:ilvl w:val="0"/>
+          <w:numId w:val="10"/>
+        </w:numPr>
+      </w:pPr>
+      <w:r>
+        <w:rPr>
+          <w:b/>
+        </w:rPr>
+        <w:t>Tutor Name</w:t>
+      </w:r>
+      <w:r>
+        <w:t xml:space="preserve"> – When a tutor is selected with this field, the “Tutor Email” field should be updated with the registered email of the tutor.</w:t>
+      </w:r>
+    </w:p>
+    <w:p>
+      <w:pPr>
+        <w:pStyle w:val="ListParagraph"/>
+        <w:numPr>
+          <w:ilvl w:val="0"/>
+          <w:numId w:val="10"/>
+        </w:numPr>
+      </w:pPr>
+      <w:r>
+        <w:rPr>
+          <w:b/>
+        </w:rPr>
+        <w:t>Submit</w:t>
+      </w:r>
+      <w:r>
+        <w:t xml:space="preserve"> – </w:t>
+      </w:r>
+      <w:r>
+        <w:t>When the “</w:t>
+      </w:r>
+      <w:r>
+        <w:t>Submit Request</w:t>
+      </w:r>
+      <w:r>
+        <w:t>” button is clicked, the following fields</w:t>
+      </w:r>
+      <w:r>
+        <w:t xml:space="preserve"> should be validated:</w:t>
+      </w:r>
+    </w:p>
+    <w:p>
+      <w:pPr>
+        <w:pStyle w:val="ListParagraph"/>
+        <w:numPr>
+          <w:ilvl w:val="1"/>
+          <w:numId w:val="10"/>
+        </w:numPr>
+        <w:rPr>
+          <w:b/>
+        </w:rPr>
+      </w:pPr>
+      <w:r>
+        <w:rPr>
+          <w:b/>
+        </w:rPr>
+        <w:t xml:space="preserve">User </w:t>
+      </w:r>
+      <w:r>
+        <w:rPr>
+          <w:b/>
+        </w:rPr>
+        <w:t>Name + Email</w:t>
+      </w:r>
+      <w:r>
+        <w:t xml:space="preserve"> – The </w:t>
+      </w:r>
+      <w:r>
+        <w:t>N</w:t>
+      </w:r>
+      <w:r>
+        <w:t xml:space="preserve">ame and </w:t>
+      </w:r>
+      <w:r>
+        <w:t>E</w:t>
+      </w:r>
+      <w:r>
+        <w:t>mail fields should be validated to ensure that an account exists with that information. If an account does not exist, a popup should be shown with the text “An account does not exist with the specified name and email address”.</w:t>
+      </w:r>
+    </w:p>
+    <w:p>
+      <w:pPr>
+        <w:pStyle w:val="ListParagraph"/>
+        <w:numPr>
+          <w:ilvl w:val="1"/>
+          <w:numId w:val="10"/>
+        </w:numPr>
+      </w:pPr>
+      <w:r>
+        <w:rPr>
+          <w:b/>
+        </w:rPr>
+        <w:t>Date of</w:t>
+      </w:r>
+      <w:r>
+        <w:t xml:space="preserve"> </w:t>
+      </w:r>
+      <w:r>
+        <w:rPr>
+          <w:b/>
+        </w:rPr>
+        <w:t>Session</w:t>
+      </w:r>
+      <w:r>
+        <w:t xml:space="preserve"> </w:t>
+      </w:r>
+      <w:r>
+        <w:t xml:space="preserve">– </w:t>
+      </w:r>
+      <w:r>
+        <w:t xml:space="preserve">The “Date of Session” field should be validated to ensure that it </w:t>
+      </w:r>
+      <w:r>
+        <w:t>has already passed (i.e. not the current date and not a date in the future).</w:t>
+      </w:r>
+    </w:p>
+    <w:p>
+      <w:pPr>
+        <w:ind w:left="360"/>
+      </w:pPr>
+      <w:r>
+        <w:lastRenderedPageBreak/>
+        <w:t>All fields should then be checked to validate completion – if not all fields are completed, a popup should display with the text “Please complete all fields”.</w:t>
+      </w:r>
+      <w:r>
+        <w:t xml:space="preserve"> If all validation occurs without error, a refund request should be submitted (See “System Maintenance” module for more details</w:t>
+      </w:r>
+      <w:r>
+        <w:t xml:space="preserve"> on how requests are approved and processed</w:t>
+      </w:r>
+      <w:r>
+        <w:t>). The “Reason” field should then be hidden and a label with the text “Thanks for submitting your request. We will get back to you as soon as possible!”</w:t>
+      </w:r>
+      <w:r>
+        <w:t xml:space="preserve"> should be shown.</w:t>
+      </w:r>
+      <w:r>
+        <w:t xml:space="preserve"> A confirmation email with a tracking number (see “System Maintenance” module for more information on refund processing) should also be sent to the SA and linked PA’s of the account for which the refund was requested.</w:t>
+      </w:r>
+    </w:p>
+    <w:p>
+      <w:pPr>
+        <w:pStyle w:val="Heading2"/>
+      </w:pPr>
+      <w:r>
+        <w:t>Use Cases</w:t>
+      </w:r>
+    </w:p>
+    <w:p>
+      <w:r>
+        <w:t xml:space="preserve">The footer sections for all screens in the </w:t>
+      </w:r>
+      <w:r>
+        <w:t>payment</w:t>
+      </w:r>
+      <w:r>
+        <w:t xml:space="preserve"> module are the same. It contains the following:</w:t>
+      </w:r>
+    </w:p>
+    <w:p>
+      <w:pPr>
+        <w:pStyle w:val="ListParagraph"/>
+        <w:numPr>
+          <w:ilvl w:val="0"/>
+          <w:numId w:val="6"/>
+        </w:numPr>
+      </w:pPr>
+      <w:r>
+        <w:t xml:space="preserve">On the left, the text, “Copyright </w:t>
+      </w:r>
+      <w:r>
+        <w:t>©</w:t>
+      </w:r>
+      <w:r>
+        <w:t xml:space="preserve"> 2013 Tutor.me All rights reserved.” formatted and positioned as in the wireframe layout.</w:t>
+      </w:r>
+    </w:p>
+    <w:p>
+      <w:pPr>
+        <w:pStyle w:val="ListParagraph"/>
+        <w:numPr>
+          <w:ilvl w:val="0"/>
+          <w:numId w:val="6"/>
+        </w:numPr>
+      </w:pPr>
+      <w:r>
+        <w:t xml:space="preserve">On the right, a link to the </w:t>
+      </w:r>
+      <w:r>
+        <w:t>OTS FAQ SCREEN</w:t>
+      </w:r>
+      <w:r>
+        <w:t xml:space="preserve"> with the text “Have a question? Visit our Help Center!”</w:t>
+      </w:r>
+      <w:r>
+        <w:t xml:space="preserve"> (See “Settings/Preferences” module).</w:t>
+      </w:r>
+    </w:p>
+    <w:p>
+      <w:pPr>
+        <w:pStyle w:val="ListParagraph"/>
+        <w:numPr>
+          <w:ilvl w:val="0"/>
+          <w:numId w:val="6"/>
+        </w:numPr>
+      </w:pPr>
+      <w:r>
+        <w:t xml:space="preserve">To the right of the previous link should be another link with the text “Request a Refund”. This links to </w:t>
+      </w:r>
+      <w:r>
+        <w:t>OTS REFUND SCREEN.</w:t>
+      </w:r>
     </w:p>
     <w:p>
       <w:pPr>
         <w:pStyle w:val="Heading1"/>
       </w:pPr>
-      <w:bookmarkStart w:id="18" w:name="_Toc283391799"/>
-      <w:r>
+      <w:bookmarkStart w:id="18" w:name="_Toc283391807"/>
+      <w:r>
+        <w:lastRenderedPageBreak/>
         <w:t xml:space="preserve">Functional Design: OTS </w:t>
       </w:r>
       <w:r>
-        <w:t>REFUND</w:t>
+        <w:t>MANAGE</w:t>
       </w:r>
       <w:r>
         <w:t xml:space="preserve"> SCREEN</w:t>
@@ -5082,7 +6123,7 @@
       <w:pPr>
         <w:pStyle w:val="Heading2"/>
       </w:pPr>
-      <w:bookmarkStart w:id="19" w:name="_Toc283391800"/>
+      <w:bookmarkStart w:id="19" w:name="_Toc283391808"/>
       <w:r>
         <w:t>Process Flow Diagram</w:t>
       </w:r>
@@ -5097,10 +6138,10 @@
           <w:noProof/>
         </w:rPr>
         <w:drawing>
-          <wp:inline distT="0" distB="0" distL="0" distR="0" wp14:anchorId="3E2F1557" wp14:editId="3A5A6002">
-            <wp:extent cx="6567539" cy="5074917"/>
+          <wp:inline distT="0" distB="0" distL="0" distR="0" wp14:anchorId="605DB5B6" wp14:editId="4CB18259">
+            <wp:extent cx="6567539" cy="5074916"/>
             <wp:effectExtent l="0" t="0" r="11430" b="0"/>
-            <wp:docPr id="5" name="Picture 5"/>
+            <wp:docPr id="1" name="Picture 1"/>
             <wp:cNvGraphicFramePr>
               <a:graphicFrameLocks xmlns:a="http://schemas.openxmlformats.org/drawingml/2006/main" noChangeAspect="1"/>
             </wp:cNvGraphicFramePr>
@@ -5128,7 +6169,7 @@
                   <pic:spPr bwMode="auto">
                     <a:xfrm>
                       <a:off x="0" y="0"/>
-                      <a:ext cx="6567539" cy="5074917"/>
+                      <a:ext cx="6567539" cy="5074916"/>
                     </a:xfrm>
                     <a:prstGeom prst="rect">
                       <a:avLst/>
@@ -5150,20 +6191,16 @@
         <w:rPr>
           <w:b/>
         </w:rPr>
-        <w:t>Figure 1</w:t>
-      </w:r>
-      <w:r>
-        <w:rPr>
-          <w:b/>
-        </w:rPr>
-        <w:t xml:space="preserve">: </w:t>
+        <w:t xml:space="preserve">Figure 3: </w:t>
       </w:r>
       <w:r>
         <w:t xml:space="preserve">OTS </w:t>
       </w:r>
-      <w:r>
-        <w:t>REFUND</w:t>
-      </w:r>
+      <w:proofErr w:type="gramStart"/>
+      <w:r>
+        <w:t>MANAGE</w:t>
+      </w:r>
+      <w:proofErr w:type="gramEnd"/>
       <w:r>
         <w:t xml:space="preserve"> SCREEN Flow Diagram</w:t>
       </w:r>
@@ -5172,9 +6209,15 @@
       <w:pPr>
         <w:pStyle w:val="Heading2"/>
       </w:pPr>
-      <w:bookmarkStart w:id="20" w:name="_Toc283391801"/>
-      <w:r>
-        <w:t>Wireframe Form Layout</w:t>
+      <w:bookmarkStart w:id="20" w:name="_Toc283391809"/>
+      <w:r>
+        <w:lastRenderedPageBreak/>
+        <w:t>Wireframe Form L</w:t>
+      </w:r>
+      <w:bookmarkStart w:id="21" w:name="_GoBack"/>
+      <w:bookmarkEnd w:id="21"/>
+      <w:r>
+        <w:t>ayout</w:t>
       </w:r>
       <w:bookmarkEnd w:id="20"/>
     </w:p>
@@ -5187,10 +6230,10 @@
           <w:noProof/>
         </w:rPr>
         <w:drawing>
-          <wp:inline distT="0" distB="0" distL="0" distR="0" wp14:anchorId="0876E035" wp14:editId="67689328">
+          <wp:inline distT="0" distB="0" distL="0" distR="0" wp14:anchorId="51A3FC64" wp14:editId="0BACFE7C">
             <wp:extent cx="6756508" cy="5067381"/>
             <wp:effectExtent l="0" t="0" r="0" b="12700"/>
-            <wp:docPr id="6" name="Picture 6"/>
+            <wp:docPr id="2" name="Picture 2"/>
             <wp:cNvGraphicFramePr>
               <a:graphicFrameLocks xmlns:a="http://schemas.openxmlformats.org/drawingml/2006/main" noChangeAspect="1"/>
             </wp:cNvGraphicFramePr>
@@ -5240,14 +6283,22 @@
         <w:rPr>
           <w:b/>
         </w:rPr>
-        <w:t>Figure 2</w:t>
+        <w:t xml:space="preserve">Figure </w:t>
+      </w:r>
+      <w:r>
+        <w:rPr>
+          <w:b/>
+        </w:rPr>
+        <w:t>4</w:t>
       </w:r>
       <w:r>
         <w:t xml:space="preserve">: OTS </w:t>
       </w:r>
-      <w:r>
-        <w:t>REFUND</w:t>
-      </w:r>
+      <w:proofErr w:type="gramStart"/>
+      <w:r>
+        <w:t>MANAGE</w:t>
+      </w:r>
+      <w:proofErr w:type="gramEnd"/>
       <w:r>
         <w:t xml:space="preserve"> SCREEN Wireframe Layout</w:t>
       </w:r>
@@ -5259,11 +6310,12 @@
       <w:pPr>
         <w:pStyle w:val="Heading2"/>
       </w:pPr>
-      <w:bookmarkStart w:id="21" w:name="_Toc283391802"/>
-      <w:r>
+      <w:bookmarkStart w:id="22" w:name="_Toc283391810"/>
+      <w:r>
+        <w:lastRenderedPageBreak/>
         <w:t>Header Section</w:t>
       </w:r>
-      <w:bookmarkEnd w:id="21"/>
+      <w:bookmarkEnd w:id="22"/>
     </w:p>
     <w:p>
       <w:r>
@@ -5387,27 +6439,27 @@
       <w:pPr>
         <w:pStyle w:val="Heading2"/>
       </w:pPr>
-      <w:bookmarkStart w:id="22" w:name="_Toc283391803"/>
+      <w:bookmarkStart w:id="23" w:name="_Toc283391811"/>
       <w:r>
         <w:t>Sub Sections</w:t>
       </w:r>
-      <w:bookmarkEnd w:id="22"/>
-    </w:p>
-    <w:p>
-      <w:r>
-        <w:t xml:space="preserve">The layout of the </w:t>
-      </w:r>
-      <w:r>
-        <w:t>OTS REFUND</w:t>
-      </w:r>
-      <w:r>
-        <w:t xml:space="preserve"> SCREEN</w:t>
-      </w:r>
-      <w:r>
-        <w:t xml:space="preserve"> contains the following elements. </w:t>
-      </w:r>
-      <w:r>
-        <w:t>Not all graphical elements are described below; please refer to wireframe layout (Figure 2) for more details with regards to screen design and object placement.</w:t>
+      <w:bookmarkEnd w:id="23"/>
+    </w:p>
+    <w:p>
+      <w:r>
+        <w:t xml:space="preserve">The layout of the OTS </w:t>
+      </w:r>
+      <w:r>
+        <w:t>MANAGE</w:t>
+      </w:r>
+      <w:r>
+        <w:t xml:space="preserve"> SCREEN is split into two portions. Not all graphical elements are described below; please refer to wireframe layout (Figure </w:t>
+      </w:r>
+      <w:r>
+        <w:t>4</w:t>
+      </w:r>
+      <w:r>
+        <w:t>) for more details with regards to screen design and object placement. The left portion contains the following elements:</w:t>
       </w:r>
     </w:p>
     <w:p/>
@@ -5416,7 +6468,7 @@
         <w:pStyle w:val="ListParagraph"/>
         <w:numPr>
           <w:ilvl w:val="0"/>
-          <w:numId w:val="8"/>
+          <w:numId w:val="27"/>
         </w:numPr>
         <w:tabs>
           <w:tab w:val="left" w:pos="720"/>
@@ -5435,19 +6487,16 @@
         <w:t xml:space="preserve"> – A label with the text “</w:t>
       </w:r>
       <w:r>
-        <w:t>Refund Request</w:t>
-      </w:r>
-      <w:r>
-        <w:t>” followed by “</w:t>
-      </w:r>
-      <w:r>
-        <w:t>Complete the form below to request a refund for a tutoring session</w:t>
-      </w:r>
-      <w:r>
-        <w:t>”</w:t>
-      </w:r>
-      <w:r>
-        <w:t>.</w:t>
+        <w:t>Account Transactions”</w:t>
+      </w:r>
+      <w:r>
+        <w:t xml:space="preserve"> followed by “Use the controls below to deposit, withdraw, and manage </w:t>
+      </w:r>
+      <w:r>
+        <w:t>account balances</w:t>
+      </w:r>
+      <w:r>
+        <w:t>”.</w:t>
       </w:r>
     </w:p>
     <w:p>
@@ -5455,7 +6504,7 @@
         <w:pStyle w:val="ListParagraph"/>
         <w:numPr>
           <w:ilvl w:val="0"/>
-          <w:numId w:val="8"/>
+          <w:numId w:val="27"/>
         </w:numPr>
         <w:tabs>
           <w:tab w:val="left" w:pos="720"/>
@@ -5477,16 +6526,28 @@
         <w:t>text label with the text “Name” followed by the full name of the</w:t>
       </w:r>
       <w:r>
+        <w:t xml:space="preserve"> SA</w:t>
+      </w:r>
+      <w:r>
+        <w:t xml:space="preserve"> user </w:t>
+      </w:r>
+      <w:r>
+        <w:t xml:space="preserve">whose </w:t>
+      </w:r>
+      <w:r>
+        <w:t>account is</w:t>
+      </w:r>
+      <w:r>
+        <w:t xml:space="preserve"> being managed</w:t>
+      </w:r>
+      <w:r>
+        <w:t>.</w:t>
+      </w:r>
+      <w:r>
         <w:t xml:space="preserve"> </w:t>
       </w:r>
       <w:r>
-        <w:t>user who</w:t>
-      </w:r>
-      <w:r>
-        <w:t xml:space="preserve"> is filing the request</w:t>
-      </w:r>
-      <w:r>
-        <w:t>.</w:t>
+        <w:t xml:space="preserve">If the user logged in is a PA and has more than one SA linked to his account, this field should instead be a dropdown box with the names of all the linked SA’s as selection choices. </w:t>
       </w:r>
     </w:p>
     <w:p>
@@ -5494,14 +6555,11 @@
         <w:pStyle w:val="ListParagraph"/>
         <w:numPr>
           <w:ilvl w:val="0"/>
-          <w:numId w:val="8"/>
+          <w:numId w:val="27"/>
         </w:numPr>
         <w:tabs>
           <w:tab w:val="left" w:pos="720"/>
         </w:tabs>
-        <w:rPr>
-          <w:b/>
-        </w:rPr>
       </w:pPr>
       <w:r>
         <w:rPr>
@@ -5516,15 +6574,21 @@
         <w:t xml:space="preserve">A </w:t>
       </w:r>
       <w:r>
-        <w:t>text label with the te</w:t>
-      </w:r>
-      <w:r>
-        <w:t xml:space="preserve">xt “Email” followed by the email </w:t>
-      </w:r>
-      <w:r>
-        <w:t>of the user who is filing the request</w:t>
-      </w:r>
-      <w:r>
+        <w:t xml:space="preserve">text label with the text “Email” followed by the full name of the </w:t>
+      </w:r>
+      <w:r>
+        <w:t xml:space="preserve">SA user whose </w:t>
+      </w:r>
+      <w:r>
+        <w:t>account is</w:t>
+      </w:r>
+      <w:r>
+        <w:t xml:space="preserve"> being managed</w:t>
+      </w:r>
+      <w:r>
+        <w:rPr>
+          <w:b/>
+        </w:rPr>
         <w:t>.</w:t>
       </w:r>
     </w:p>
@@ -5533,104 +6597,26 @@
         <w:pStyle w:val="ListParagraph"/>
         <w:numPr>
           <w:ilvl w:val="0"/>
-          <w:numId w:val="8"/>
-        </w:numPr>
-      </w:pPr>
-      <w:r>
-        <w:rPr>
-          <w:b/>
-        </w:rPr>
-        <w:t>Account Type</w:t>
-      </w:r>
-      <w:r>
-        <w:rPr>
-          <w:b/>
-        </w:rPr>
-        <w:t xml:space="preserve"> </w:t>
-      </w:r>
-      <w:r>
-        <w:t xml:space="preserve">– A </w:t>
-      </w:r>
-      <w:r>
-        <w:t>text label</w:t>
-      </w:r>
-      <w:r>
-        <w:t xml:space="preserve"> with</w:t>
-      </w:r>
-      <w:r>
-        <w:t xml:space="preserve"> the text “</w:t>
-      </w:r>
-      <w:r>
-        <w:t>Account Type</w:t>
-      </w:r>
-      <w:r>
-        <w:t>” followed by</w:t>
-      </w:r>
-      <w:r>
-        <w:t xml:space="preserve"> </w:t>
-      </w:r>
-      <w:r>
-        <w:t xml:space="preserve">the </w:t>
-      </w:r>
-      <w:r>
-        <w:t xml:space="preserve">account type of the user. </w:t>
-      </w:r>
-    </w:p>
-    <w:p>
-      <w:pPr>
-        <w:pStyle w:val="ListParagraph"/>
-        <w:numPr>
-          <w:ilvl w:val="0"/>
-          <w:numId w:val="8"/>
-        </w:numPr>
-      </w:pPr>
-      <w:r>
-        <w:rPr>
-          <w:b/>
-        </w:rPr>
-        <w:t>Reason</w:t>
-      </w:r>
-      <w:r>
-        <w:t xml:space="preserve"> – </w:t>
-      </w:r>
-      <w:r>
-        <w:t>A text label with the text “Tell us your complaint and we will get back to you within 2-5 business days”, followed by a multiline textfield with</w:t>
-      </w:r>
-      <w:r>
-        <w:t xml:space="preserve"> a maximum character count of 30</w:t>
-      </w:r>
-      <w:r>
-        <w:t>00.</w:t>
-      </w:r>
-    </w:p>
-    <w:p>
-      <w:pPr>
-        <w:pStyle w:val="ListParagraph"/>
-        <w:numPr>
-          <w:ilvl w:val="0"/>
-          <w:numId w:val="8"/>
+          <w:numId w:val="27"/>
         </w:numPr>
         <w:tabs>
           <w:tab w:val="left" w:pos="720"/>
         </w:tabs>
-        <w:rPr>
-          <w:b/>
-        </w:rPr>
-      </w:pPr>
-      <w:r>
-        <w:rPr>
-          <w:b/>
-        </w:rPr>
-        <w:t>Date of Session</w:t>
-      </w:r>
-      <w:r>
-        <w:t xml:space="preserve"> – </w:t>
-      </w:r>
-      <w:r>
-        <w:t>A label with the text “Date of S</w:t>
-      </w:r>
-      <w:r>
-        <w:t>ession” followed by a datepicker field.</w:t>
+      </w:pPr>
+      <w:r>
+        <w:rPr>
+          <w:b/>
+        </w:rPr>
+        <w:t xml:space="preserve">Account Type </w:t>
+      </w:r>
+      <w:r>
+        <w:t xml:space="preserve">– A text label with the text “Account Type” followed by the </w:t>
+      </w:r>
+      <w:r>
+        <w:t>text “Student”</w:t>
+      </w:r>
+      <w:r>
+        <w:t>.</w:t>
       </w:r>
     </w:p>
     <w:p>
@@ -5638,55 +6624,28 @@
         <w:pStyle w:val="ListParagraph"/>
         <w:numPr>
           <w:ilvl w:val="0"/>
-          <w:numId w:val="8"/>
+          <w:numId w:val="27"/>
         </w:numPr>
         <w:tabs>
           <w:tab w:val="left" w:pos="720"/>
         </w:tabs>
-        <w:rPr>
-          <w:b/>
-        </w:rPr>
-      </w:pPr>
-      <w:r>
-        <w:rPr>
-          <w:b/>
-        </w:rPr>
-        <w:t>Refund Amount</w:t>
-      </w:r>
-      <w:r>
-        <w:t xml:space="preserve"> – A</w:t>
-      </w:r>
-      <w:r>
-        <w:t xml:space="preserve"> label with the text “Refund Amount</w:t>
-      </w:r>
-      <w:r>
-        <w:t xml:space="preserve"> ($)</w:t>
-      </w:r>
-      <w:r>
-        <w:t>: “ followed by</w:t>
-      </w:r>
-      <w:r>
-        <w:t xml:space="preserve"> a </w:t>
-      </w:r>
-      <w:r>
-        <w:t>numerical</w:t>
-      </w:r>
-      <w:r>
-        <w:t xml:space="preserve"> </w:t>
-      </w:r>
-      <w:r>
-        <w:t>input field</w:t>
-      </w:r>
-      <w:r>
-        <w:t xml:space="preserve"> with a maximum character count of 5.</w:t>
+      </w:pPr>
+      <w:r>
+        <w:rPr>
+          <w:b/>
+        </w:rPr>
+        <w:t xml:space="preserve">Linked PA’s </w:t>
+      </w:r>
+      <w:r>
+        <w:t>– A list of the PA’s linked to the SA, with the following shown for each account:</w:t>
       </w:r>
     </w:p>
     <w:p>
       <w:pPr>
         <w:pStyle w:val="ListParagraph"/>
         <w:numPr>
-          <w:ilvl w:val="0"/>
-          <w:numId w:val="8"/>
+          <w:ilvl w:val="1"/>
+          <w:numId w:val="27"/>
         </w:numPr>
         <w:tabs>
           <w:tab w:val="left" w:pos="720"/>
@@ -5699,54 +6658,49 @@
         <w:rPr>
           <w:b/>
         </w:rPr>
-        <w:t>Tutor Name</w:t>
-      </w:r>
-      <w:r>
-        <w:t xml:space="preserve"> – A</w:t>
-      </w:r>
-      <w:r>
-        <w:t xml:space="preserve"> label with the text “</w:t>
-      </w:r>
-      <w:r>
-        <w:t>Tutor Name” followed by a dropdown selection box with the names of all the tutors registered in the OTS.</w:t>
+        <w:t xml:space="preserve">Name – </w:t>
+      </w:r>
+      <w:r>
+        <w:t xml:space="preserve">A </w:t>
+      </w:r>
+      <w:r>
+        <w:t xml:space="preserve">text label with the text “Name” followed by the full name of the user of the linked PA </w:t>
       </w:r>
     </w:p>
     <w:p>
       <w:pPr>
         <w:pStyle w:val="ListParagraph"/>
         <w:numPr>
-          <w:ilvl w:val="0"/>
-          <w:numId w:val="8"/>
+          <w:ilvl w:val="1"/>
+          <w:numId w:val="27"/>
         </w:numPr>
         <w:tabs>
           <w:tab w:val="left" w:pos="720"/>
         </w:tabs>
-        <w:rPr>
-          <w:b/>
-        </w:rPr>
-      </w:pPr>
-      <w:r>
-        <w:rPr>
-          <w:b/>
-        </w:rPr>
-        <w:t>Tutor Email</w:t>
-      </w:r>
-      <w:r>
-        <w:t xml:space="preserve"> – A</w:t>
-      </w:r>
-      <w:r>
-        <w:t xml:space="preserve"> label with the text “Tutor Email” followed by </w:t>
-      </w:r>
-      <w:r>
-        <w:t>a label with the email of the selected tutor in “Tutor Name”.</w:t>
+      </w:pPr>
+      <w:r>
+        <w:rPr>
+          <w:b/>
+        </w:rPr>
+        <w:lastRenderedPageBreak/>
+        <w:t>Email –</w:t>
+      </w:r>
+      <w:r>
+        <w:t xml:space="preserve"> </w:t>
+      </w:r>
+      <w:r>
+        <w:t xml:space="preserve">A </w:t>
+      </w:r>
+      <w:r>
+        <w:t>text label with the text “Email” followed by the full name of the user of the linked PA.</w:t>
       </w:r>
     </w:p>
     <w:p>
       <w:pPr>
         <w:pStyle w:val="ListParagraph"/>
         <w:numPr>
-          <w:ilvl w:val="0"/>
-          <w:numId w:val="8"/>
+          <w:ilvl w:val="1"/>
+          <w:numId w:val="27"/>
         </w:numPr>
         <w:tabs>
           <w:tab w:val="left" w:pos="720"/>
@@ -5756,16 +6710,21 @@
         <w:rPr>
           <w:b/>
         </w:rPr>
-        <w:t>Subject</w:t>
-      </w:r>
-      <w:r>
-        <w:t xml:space="preserve"> – </w:t>
-      </w:r>
-      <w:r>
-        <w:t>A dropdown selection list containing the subjects specified by the moderators of the OTS as well as the option for “All Subjects” (the default value). See “System Maintenance” module for more details</w:t>
-      </w:r>
-      <w:r>
-        <w:t>.</w:t>
+        <w:t xml:space="preserve">Account Type </w:t>
+      </w:r>
+      <w:r>
+        <w:t>– A text label with the text “Account Type” followed by the text “Parent”.</w:t>
+      </w:r>
+    </w:p>
+    <w:p>
+      <w:pPr>
+        <w:tabs>
+          <w:tab w:val="left" w:pos="720"/>
+        </w:tabs>
+        <w:ind w:left="360"/>
+      </w:pPr>
+      <w:r>
+        <w:t>Note: This field should be displayed even if the user logged in is a PA user, since the data displayed is linked to the SA, not their corresponding PA’s. PA’s have the option of switching between students (see “4.4.2 Name”).</w:t>
       </w:r>
     </w:p>
     <w:p>
@@ -5773,17 +6732,163 @@
         <w:pStyle w:val="ListParagraph"/>
         <w:numPr>
           <w:ilvl w:val="0"/>
-          <w:numId w:val="8"/>
+          <w:numId w:val="27"/>
+        </w:numPr>
+      </w:pPr>
+      <w:r>
+        <w:rPr>
+          <w:b/>
+        </w:rPr>
+        <w:t>Transaction</w:t>
+      </w:r>
+      <w:r>
+        <w:rPr>
+          <w:b/>
+        </w:rPr>
+        <w:t xml:space="preserve"> History</w:t>
+      </w:r>
+      <w:r>
+        <w:t xml:space="preserve"> – A </w:t>
+      </w:r>
+      <w:r>
+        <w:t>table of payments (displayed as rows), with the following information displayed for each payment:</w:t>
+      </w:r>
+    </w:p>
+    <w:p>
+      <w:pPr>
+        <w:pStyle w:val="ListParagraph"/>
+        <w:numPr>
+          <w:ilvl w:val="1"/>
+          <w:numId w:val="27"/>
+        </w:numPr>
+      </w:pPr>
+      <w:r>
+        <w:rPr>
+          <w:b/>
+        </w:rPr>
+        <w:t xml:space="preserve">Date </w:t>
+      </w:r>
+      <w:r>
+        <w:t>– The date of the transaction</w:t>
+      </w:r>
+    </w:p>
+    <w:p>
+      <w:pPr>
+        <w:pStyle w:val="ListParagraph"/>
+        <w:numPr>
+          <w:ilvl w:val="1"/>
+          <w:numId w:val="27"/>
+        </w:numPr>
+        <w:rPr>
+          <w:b/>
+        </w:rPr>
+      </w:pPr>
+      <w:r>
+        <w:rPr>
+          <w:b/>
+        </w:rPr>
+        <w:t>User</w:t>
+      </w:r>
+      <w:r>
+        <w:t xml:space="preserve"> – The user responsible for initiating the transaction</w:t>
+      </w:r>
+    </w:p>
+    <w:p>
+      <w:pPr>
+        <w:pStyle w:val="ListParagraph"/>
+        <w:numPr>
+          <w:ilvl w:val="1"/>
+          <w:numId w:val="27"/>
+        </w:numPr>
+        <w:rPr>
+          <w:b/>
+        </w:rPr>
+      </w:pPr>
+      <w:r>
+        <w:rPr>
+          <w:b/>
+        </w:rPr>
+        <w:t>Deposit</w:t>
+      </w:r>
+      <w:r>
+        <w:t xml:space="preserve"> – The </w:t>
+      </w:r>
+      <w:r>
+        <w:t>amount of money</w:t>
+      </w:r>
+      <w:r>
+        <w:t xml:space="preserve"> deposited into the account after the transaction. Leave blank if zero.</w:t>
+      </w:r>
+    </w:p>
+    <w:p>
+      <w:pPr>
+        <w:pStyle w:val="ListParagraph"/>
+        <w:numPr>
+          <w:ilvl w:val="1"/>
+          <w:numId w:val="27"/>
+        </w:numPr>
+        <w:rPr>
+          <w:b/>
+        </w:rPr>
+      </w:pPr>
+      <w:r>
+        <w:rPr>
+          <w:b/>
+        </w:rPr>
+        <w:t>Withdrawal</w:t>
+      </w:r>
+      <w:r>
+        <w:rPr>
+          <w:b/>
+        </w:rPr>
+        <w:t xml:space="preserve"> </w:t>
+      </w:r>
+      <w:r>
+        <w:t xml:space="preserve">– The </w:t>
+      </w:r>
+      <w:r>
+        <w:t>amount of money</w:t>
+      </w:r>
+      <w:r>
+        <w:t xml:space="preserve"> withdrawn from the account after the transaction. Leave blank if zero.</w:t>
+      </w:r>
+    </w:p>
+    <w:p>
+      <w:pPr>
+        <w:ind w:left="360"/>
+      </w:pPr>
+      <w:r>
+        <w:t>The number</w:t>
+      </w:r>
+      <w:r>
+        <w:t xml:space="preserve"> of transactions displayed should correspond with the height of the page</w:t>
+      </w:r>
+      <w:r>
+        <w:t>, allowing the content on the left portion of the page to balance the content on the right</w:t>
+      </w:r>
+      <w:r>
+        <w:t xml:space="preserve"> (See wireframe layout (Figure 4) for clarification).</w:t>
+      </w:r>
+    </w:p>
+    <w:p>
+      <w:pPr>
+        <w:pStyle w:val="ListParagraph"/>
+        <w:numPr>
+          <w:ilvl w:val="0"/>
+          <w:numId w:val="27"/>
         </w:numPr>
         <w:tabs>
           <w:tab w:val="left" w:pos="720"/>
         </w:tabs>
-      </w:pPr>
-      <w:r>
-        <w:rPr>
-          <w:b/>
-        </w:rPr>
-        <w:t>Refund Policy</w:t>
+        <w:rPr>
+          <w:b/>
+        </w:rPr>
+      </w:pPr>
+      <w:r>
+        <w:rPr>
+          <w:b/>
+        </w:rPr>
+        <w:t>View History</w:t>
       </w:r>
       <w:r>
         <w:t xml:space="preserve"> </w:t>
@@ -5792,67 +6897,85 @@
         <w:t>–</w:t>
       </w:r>
       <w:r>
-        <w:t xml:space="preserve"> </w:t>
-      </w:r>
-      <w:r>
-        <w:t xml:space="preserve">A text label that specifies the refund policy of the OTS. The </w:t>
-      </w:r>
-      <w:r>
-        <w:t>content</w:t>
-      </w:r>
-      <w:r>
-        <w:t xml:space="preserve"> of the label should be specified by the moderators of the system (See “System Maintenance” module for more details).</w:t>
-      </w:r>
+        <w:t xml:space="preserve"> A</w:t>
+      </w:r>
+      <w:r>
+        <w:t xml:space="preserve"> button the text “View Full History”</w:t>
+      </w:r>
+      <w:r>
+        <w:t>.</w:t>
+      </w:r>
+    </w:p>
+    <w:p>
+      <w:pPr>
+        <w:tabs>
+          <w:tab w:val="left" w:pos="720"/>
+        </w:tabs>
+        <w:rPr>
+          <w:b/>
+        </w:rPr>
+      </w:pPr>
+    </w:p>
+    <w:p>
+      <w:pPr>
+        <w:tabs>
+          <w:tab w:val="left" w:pos="720"/>
+        </w:tabs>
+      </w:pPr>
+      <w:r>
+        <w:t xml:space="preserve">The right portion of the OTS </w:t>
+      </w:r>
+      <w:r>
+        <w:t>MANAGE</w:t>
+      </w:r>
+      <w:r>
+        <w:t xml:space="preserve"> SCREEN contains the following elements:</w:t>
+      </w:r>
+    </w:p>
+    <w:p>
+      <w:pPr>
+        <w:tabs>
+          <w:tab w:val="left" w:pos="720"/>
+        </w:tabs>
+      </w:pPr>
     </w:p>
     <w:p>
       <w:pPr>
         <w:pStyle w:val="ListParagraph"/>
         <w:numPr>
           <w:ilvl w:val="0"/>
-          <w:numId w:val="8"/>
+          <w:numId w:val="28"/>
         </w:numPr>
         <w:tabs>
           <w:tab w:val="left" w:pos="720"/>
         </w:tabs>
-      </w:pPr>
-      <w:r>
-        <w:rPr>
-          <w:b/>
-        </w:rPr>
-        <w:t>Submit</w:t>
-      </w:r>
-      <w:r>
-        <w:rPr>
-          <w:b/>
-        </w:rPr>
-        <w:t xml:space="preserve"> –</w:t>
-      </w:r>
-      <w:r>
-        <w:t xml:space="preserve"> </w:t>
-      </w:r>
-      <w:r>
-        <w:t>A button with the text “Submit Request”.</w:t>
-      </w:r>
-    </w:p>
-    <w:p>
-      <w:pPr>
-        <w:pStyle w:val="Heading2"/>
-      </w:pPr>
-      <w:bookmarkStart w:id="23" w:name="_Toc283391804"/>
-      <w:r>
-        <w:t>Control Functionality</w:t>
-      </w:r>
-      <w:bookmarkEnd w:id="23"/>
-    </w:p>
-    <w:p>
-      <w:r>
-        <w:t xml:space="preserve">The functionality of the controls on the OTS </w:t>
-      </w:r>
-      <w:r>
-        <w:t>REFUND</w:t>
-      </w:r>
-      <w:r>
-        <w:t xml:space="preserve"> SCREEN is specified as follows (refer to process flow diagram for outline):</w:t>
+        <w:rPr>
+          <w:b/>
+        </w:rPr>
+      </w:pPr>
+      <w:r>
+        <w:rPr>
+          <w:b/>
+        </w:rPr>
+        <w:t>Balance</w:t>
+      </w:r>
+      <w:r>
+        <w:t xml:space="preserve"> – </w:t>
+      </w:r>
+      <w:r>
+        <w:t>A label with the text “</w:t>
+      </w:r>
+      <w:r>
+        <w:t>$</w:t>
+      </w:r>
+      <w:r>
+        <w:t xml:space="preserve">X”, where “X” is the </w:t>
+      </w:r>
+      <w:r>
+        <w:t>current balance of the SA account selected.</w:t>
+      </w:r>
+      <w:r>
+        <w:t xml:space="preserve"> (See 5.4.8 for more information on how balance is calculated).</w:t>
       </w:r>
     </w:p>
     <w:p>
@@ -5860,26 +6983,32 @@
         <w:pStyle w:val="ListParagraph"/>
         <w:numPr>
           <w:ilvl w:val="0"/>
-          <w:numId w:val="10"/>
+          <w:numId w:val="28"/>
         </w:numPr>
-        <w:rPr>
-          <w:b/>
-        </w:rPr>
-      </w:pPr>
-      <w:r>
-        <w:rPr>
-          <w:b/>
-        </w:rPr>
-        <w:t>Date of Session</w:t>
-      </w:r>
-      <w:r>
-        <w:t xml:space="preserve"> – </w:t>
-      </w:r>
-      <w:r>
-        <w:t xml:space="preserve">When the field labeled “Date of Session” is clicked, a datepicker field should appear and the user should be allowed to choose </w:t>
-      </w:r>
-      <w:r>
-        <w:t>a date.</w:t>
+        <w:tabs>
+          <w:tab w:val="left" w:pos="720"/>
+        </w:tabs>
+        <w:rPr>
+          <w:b/>
+        </w:rPr>
+      </w:pPr>
+      <w:r>
+        <w:rPr>
+          <w:b/>
+        </w:rPr>
+        <w:t>Deposit</w:t>
+      </w:r>
+      <w:r>
+        <w:t xml:space="preserve"> </w:t>
+      </w:r>
+      <w:r>
+        <w:t>–</w:t>
+      </w:r>
+      <w:r>
+        <w:t xml:space="preserve"> A</w:t>
+      </w:r>
+      <w:r>
+        <w:t xml:space="preserve"> button with the text “Deposit”.</w:t>
       </w:r>
     </w:p>
     <w:p>
@@ -5887,17 +7016,23 @@
         <w:pStyle w:val="ListParagraph"/>
         <w:numPr>
           <w:ilvl w:val="0"/>
-          <w:numId w:val="10"/>
+          <w:numId w:val="28"/>
         </w:numPr>
-      </w:pPr>
-      <w:r>
-        <w:rPr>
-          <w:b/>
-        </w:rPr>
-        <w:t>Tutor Name</w:t>
-      </w:r>
-      <w:r>
-        <w:t xml:space="preserve"> – When a tutor is selected with this field, the “Tutor Email” field should be updated with the registered email of the tutor.</w:t>
+        <w:tabs>
+          <w:tab w:val="left" w:pos="720"/>
+        </w:tabs>
+        <w:rPr>
+          <w:b/>
+        </w:rPr>
+      </w:pPr>
+      <w:r>
+        <w:rPr>
+          <w:b/>
+        </w:rPr>
+        <w:t>Withdraw</w:t>
+      </w:r>
+      <w:r>
+        <w:t xml:space="preserve"> – A button with the text “Withdraw”.</w:t>
       </w:r>
     </w:p>
     <w:p>
@@ -5905,37 +7040,69 @@
         <w:pStyle w:val="ListParagraph"/>
         <w:numPr>
           <w:ilvl w:val="0"/>
-          <w:numId w:val="10"/>
+          <w:numId w:val="28"/>
         </w:numPr>
-      </w:pPr>
-      <w:r>
-        <w:rPr>
-          <w:b/>
-        </w:rPr>
-        <w:t>Submit</w:t>
-      </w:r>
-      <w:r>
-        <w:t xml:space="preserve"> – </w:t>
-      </w:r>
-      <w:r>
-        <w:t>When the “</w:t>
-      </w:r>
-      <w:r>
-        <w:t>Submit Request</w:t>
-      </w:r>
-      <w:r>
-        <w:t>” button is clicked, the following fields</w:t>
-      </w:r>
-      <w:r>
-        <w:t xml:space="preserve"> should be validated:</w:t>
+        <w:tabs>
+          <w:tab w:val="left" w:pos="720"/>
+        </w:tabs>
+      </w:pPr>
+      <w:r>
+        <w:rPr>
+          <w:b/>
+        </w:rPr>
+        <w:t>Payment</w:t>
+      </w:r>
+      <w:r>
+        <w:rPr>
+          <w:b/>
+        </w:rPr>
+        <w:t xml:space="preserve"> Policy</w:t>
+      </w:r>
+      <w:r>
+        <w:t xml:space="preserve"> – A text label that specifies the </w:t>
+      </w:r>
+      <w:r>
+        <w:t>payment</w:t>
+      </w:r>
+      <w:r>
+        <w:t xml:space="preserve"> policy of the OTS. </w:t>
+      </w:r>
+      <w:proofErr w:type="gramStart"/>
+      <w:r>
+        <w:t>The content of the label should be specified by the moderators of the system</w:t>
+      </w:r>
+      <w:proofErr w:type="gramEnd"/>
+      <w:r>
+        <w:t xml:space="preserve"> (See “System Maintenance” module for more details).</w:t>
+      </w:r>
+    </w:p>
+    <w:p>
+      <w:pPr>
+        <w:pStyle w:val="Heading2"/>
+      </w:pPr>
+      <w:bookmarkStart w:id="24" w:name="_Toc283391812"/>
+      <w:r>
+        <w:t>Control Functionality</w:t>
+      </w:r>
+      <w:bookmarkEnd w:id="24"/>
+    </w:p>
+    <w:p>
+      <w:r>
+        <w:t xml:space="preserve">The functionality of the controls on the OTS </w:t>
+      </w:r>
+      <w:r>
+        <w:t>MANAGE</w:t>
+      </w:r>
+      <w:r>
+        <w:t xml:space="preserve"> SCREEN is specified as follows (refer to process flow diagram for outline):</w:t>
       </w:r>
     </w:p>
     <w:p>
       <w:pPr>
         <w:pStyle w:val="ListParagraph"/>
         <w:numPr>
-          <w:ilvl w:val="1"/>
-          <w:numId w:val="10"/>
+          <w:ilvl w:val="0"/>
+          <w:numId w:val="29"/>
         </w:numPr>
         <w:rPr>
           <w:b/>
@@ -5945,108 +7112,104 @@
         <w:rPr>
           <w:b/>
         </w:rPr>
-        <w:t xml:space="preserve">User </w:t>
-      </w:r>
-      <w:r>
-        <w:rPr>
-          <w:b/>
-        </w:rPr>
-        <w:t>Name + Email</w:t>
-      </w:r>
-      <w:r>
-        <w:t xml:space="preserve"> – The </w:t>
-      </w:r>
-      <w:r>
-        <w:t>N</w:t>
-      </w:r>
-      <w:r>
-        <w:t xml:space="preserve">ame and </w:t>
-      </w:r>
-      <w:r>
-        <w:t>E</w:t>
-      </w:r>
-      <w:r>
-        <w:t>mail fields should be validated to ensure that an account exists with that information. If an account does not exist, a popup should be shown with the text “An account does not exist with the specified name and email address”.</w:t>
+        <w:t>Name</w:t>
+      </w:r>
+      <w:r>
+        <w:t xml:space="preserve"> – </w:t>
+      </w:r>
+      <w:r>
+        <w:t>If a dropdown box is displayed (see 4.2.2 for more details) and a selection is made, the “Email”</w:t>
+      </w:r>
+      <w:r>
+        <w:t>,</w:t>
+      </w:r>
+      <w:r>
+        <w:t xml:space="preserve"> “Linked PA’s”, “Payment History”, and “Credits”</w:t>
+      </w:r>
+      <w:r>
+        <w:t xml:space="preserve"> should be refreshed to reflect the credits of the selected SA.</w:t>
       </w:r>
     </w:p>
     <w:p>
       <w:pPr>
         <w:pStyle w:val="ListParagraph"/>
         <w:numPr>
-          <w:ilvl w:val="1"/>
-          <w:numId w:val="10"/>
+          <w:ilvl w:val="0"/>
+          <w:numId w:val="29"/>
         </w:numPr>
-      </w:pPr>
-      <w:r>
-        <w:rPr>
-          <w:b/>
-        </w:rPr>
-        <w:t>Date of</w:t>
-      </w:r>
-      <w:r>
-        <w:t xml:space="preserve"> </w:t>
-      </w:r>
-      <w:r>
-        <w:rPr>
-          <w:b/>
-        </w:rPr>
-        <w:t>Session</w:t>
-      </w:r>
-      <w:r>
-        <w:t xml:space="preserve"> </w:t>
-      </w:r>
-      <w:r>
-        <w:t xml:space="preserve">– </w:t>
-      </w:r>
-      <w:r>
-        <w:t xml:space="preserve">The “Date of Session” field should be validated to ensure that it </w:t>
-      </w:r>
-      <w:r>
-        <w:t>has already passed (i.e. not the current date and not a date in the future).</w:t>
-      </w:r>
-    </w:p>
-    <w:p>
-      <w:pPr>
-        <w:ind w:left="360"/>
-      </w:pPr>
-      <w:r>
-        <w:t>All fields should then be checked to validate completion – if not all fields are completed, a popup should display with the text “Please complete all fields”.</w:t>
-      </w:r>
-      <w:r>
-        <w:t xml:space="preserve"> If all validation occurs without error, a refund request should be submitted (See “System Maintenance” module for more details</w:t>
-      </w:r>
-      <w:r>
-        <w:t xml:space="preserve"> on how requests are approved and processed</w:t>
-      </w:r>
-      <w:r>
-        <w:t>). The “Reason” field should then be hidden and a label with the text “Thanks for submitting your request. We will get back to you as soon as possible!”</w:t>
-      </w:r>
-      <w:r>
-        <w:t xml:space="preserve"> should be shown.</w:t>
-      </w:r>
-      <w:r>
-        <w:t xml:space="preserve"> A confirmation email with a tracking number (see “System Maintenance” module for more information on refund processing) should also be sent to the SA and linked PA’s of the account for which the refund was requested.</w:t>
+        <w:rPr>
+          <w:b/>
+        </w:rPr>
+      </w:pPr>
+      <w:r>
+        <w:rPr>
+          <w:b/>
+        </w:rPr>
+        <w:t>View History</w:t>
+      </w:r>
+      <w:r>
+        <w:t xml:space="preserve"> – When the “View History” button is clicked, the user should be taken to the OTS </w:t>
+      </w:r>
+      <w:r>
+        <w:t>TRANSACTIONS</w:t>
+      </w:r>
+      <w:r>
+        <w:t xml:space="preserve"> SCREEN for the SA user whose credits are being managed.</w:t>
+      </w:r>
+    </w:p>
+    <w:p>
+      <w:pPr>
+        <w:pStyle w:val="ListParagraph"/>
+        <w:numPr>
+          <w:ilvl w:val="0"/>
+          <w:numId w:val="29"/>
+        </w:numPr>
+      </w:pPr>
+      <w:r>
+        <w:rPr>
+          <w:b/>
+        </w:rPr>
+        <w:lastRenderedPageBreak/>
+        <w:t>Deposit</w:t>
+      </w:r>
+      <w:r>
+        <w:t xml:space="preserve"> – When the “</w:t>
+      </w:r>
+      <w:r>
+        <w:t>Deposit” button is clicked, the user should be taken to the deposit screen of the payment process (see “6 Payment Process” for more details).</w:t>
+      </w:r>
+    </w:p>
+    <w:p>
+      <w:pPr>
+        <w:pStyle w:val="ListParagraph"/>
+        <w:numPr>
+          <w:ilvl w:val="0"/>
+          <w:numId w:val="29"/>
+        </w:numPr>
+      </w:pPr>
+      <w:r>
+        <w:rPr>
+          <w:b/>
+        </w:rPr>
+        <w:t>Withdraw</w:t>
+      </w:r>
+      <w:r>
+        <w:t xml:space="preserve"> – When the “Withdraw” button is clicked, the user should be taken to the withdraw screen of the payment process (see “6 Payment Process” for more details).</w:t>
       </w:r>
     </w:p>
     <w:p>
       <w:pPr>
         <w:pStyle w:val="Heading2"/>
       </w:pPr>
-      <w:bookmarkStart w:id="24" w:name="_Toc283391805"/>
+      <w:bookmarkStart w:id="25" w:name="_Toc283391813"/>
       <w:r>
         <w:t>Footer section</w:t>
       </w:r>
-      <w:bookmarkEnd w:id="24"/>
-    </w:p>
-    <w:p>
-      <w:r>
-        <w:t xml:space="preserve">The footer sections for all screens in the </w:t>
-      </w:r>
-      <w:r>
-        <w:t>payment</w:t>
-      </w:r>
-      <w:r>
-        <w:t xml:space="preserve"> module are the same. It contains the following:</w:t>
+      <w:bookmarkEnd w:id="25"/>
+    </w:p>
+    <w:p>
+      <w:r>
+        <w:t>The footer sections for all screens in the payment module are the same. It contains the following:</w:t>
       </w:r>
     </w:p>
     <w:p>
@@ -6076,16 +7239,7 @@
         </w:numPr>
       </w:pPr>
       <w:r>
-        <w:t xml:space="preserve">On the right, a link to the </w:t>
-      </w:r>
-      <w:r>
-        <w:t>OTS FAQ SCREEN</w:t>
-      </w:r>
-      <w:r>
-        <w:t xml:space="preserve"> with the text “Have a question? Visit our Help Center!”</w:t>
-      </w:r>
-      <w:r>
-        <w:t xml:space="preserve"> (See “Settings/Preferences” module).</w:t>
+        <w:t>On the right, a link to the OTS FAQ SCREEN with the text “Have a question? Visit our Help Center!” (See “Settings/Preferences” module).</w:t>
       </w:r>
     </w:p>
     <w:p>
@@ -6097,38 +7251,44 @@
         </w:numPr>
       </w:pPr>
       <w:r>
-        <w:t xml:space="preserve">To the right of the previous link should be another link with the text “Request a Refund”. This links to </w:t>
-      </w:r>
-      <w:r>
-        <w:t>OTS REFUND SCREEN.</w:t>
+        <w:t>To the right of the previous link should be another link with the text “Request a Refund”. This links to OTS REFUND SCREEN.</w:t>
       </w:r>
     </w:p>
     <w:p>
       <w:pPr>
         <w:pStyle w:val="Heading2"/>
       </w:pPr>
-      <w:bookmarkStart w:id="25" w:name="_Toc283391806"/>
+      <w:bookmarkStart w:id="26" w:name="_Toc283391814"/>
       <w:r>
         <w:t>Process scenarios</w:t>
       </w:r>
-      <w:bookmarkEnd w:id="25"/>
+      <w:bookmarkEnd w:id="26"/>
     </w:p>
     <w:p>
       <w:pPr>
         <w:pStyle w:val="ListParagraph"/>
         <w:numPr>
           <w:ilvl w:val="0"/>
-          <w:numId w:val="11"/>
+          <w:numId w:val="30"/>
         </w:numPr>
-        <w:rPr>
-          <w:b/>
-        </w:rPr>
-      </w:pPr>
-      <w:r>
-        <w:rPr>
-          <w:b/>
-        </w:rPr>
-        <w:t>Submit a refund request (logged in)</w:t>
+      </w:pPr>
+      <w:r>
+        <w:rPr>
+          <w:b/>
+        </w:rPr>
+        <w:t xml:space="preserve">View </w:t>
+      </w:r>
+      <w:r>
+        <w:rPr>
+          <w:b/>
+        </w:rPr>
+        <w:t>Transaction</w:t>
+      </w:r>
+      <w:r>
+        <w:rPr>
+          <w:b/>
+        </w:rPr>
+        <w:t xml:space="preserve"> History</w:t>
       </w:r>
     </w:p>
     <w:p>
@@ -6137,34 +7297,100 @@
         <w:ind w:left="360"/>
       </w:pPr>
       <w:r>
-        <w:t>In order to submit a refund request while logged in, the user should first complete the multiline textfield with the reason for the refund request, then proceed to provide details about the session and tutor and finally click “Submit Request”.</w:t>
+        <w:t xml:space="preserve">In order to view </w:t>
+      </w:r>
+      <w:r>
+        <w:t>transaction</w:t>
+      </w:r>
+      <w:r>
+        <w:t xml:space="preserve"> history, the user should first select the student whose history he wants to view (if he is a PA) and then select the “View Full History” button.</w:t>
+      </w:r>
+    </w:p>
+    <w:p>
+      <w:pPr>
+        <w:pStyle w:val="ListParagraph"/>
+        <w:numPr>
+          <w:ilvl w:val="0"/>
+          <w:numId w:val="30"/>
+        </w:numPr>
+      </w:pPr>
+      <w:r>
+        <w:rPr>
+          <w:b/>
+        </w:rPr>
+        <w:t>Deposit</w:t>
+      </w:r>
+    </w:p>
+    <w:p>
+      <w:pPr>
+        <w:pStyle w:val="ListParagraph"/>
+        <w:ind w:left="360"/>
+      </w:pPr>
+      <w:r>
+        <w:t xml:space="preserve">In order to deposit money, </w:t>
+      </w:r>
+      <w:r>
+        <w:t>the user should first select the student account into which he wants to deposit (if he is a PA) and then select the “Deposit” button.</w:t>
+      </w:r>
+    </w:p>
+    <w:p>
+      <w:pPr>
+        <w:pStyle w:val="ListParagraph"/>
+        <w:numPr>
+          <w:ilvl w:val="0"/>
+          <w:numId w:val="30"/>
+        </w:numPr>
+      </w:pPr>
+      <w:r>
+        <w:rPr>
+          <w:b/>
+        </w:rPr>
+        <w:t>Withdraw</w:t>
+      </w:r>
+    </w:p>
+    <w:p>
+      <w:pPr>
+        <w:pStyle w:val="ListParagraph"/>
+        <w:ind w:left="360"/>
+      </w:pPr>
+      <w:r>
+        <w:t>In order to withdraw credits</w:t>
+      </w:r>
+      <w:r>
+        <w:t>, the user should first select the student account from which he wants to withdraw (if he is a PA) and then select the “Withdraw” button.</w:t>
+      </w:r>
+    </w:p>
+    <w:p>
+      <w:r>
+        <w:br w:type="page"/>
       </w:r>
     </w:p>
     <w:p>
       <w:pPr>
         <w:pStyle w:val="Heading1"/>
       </w:pPr>
-      <w:bookmarkStart w:id="26" w:name="_Toc283391807"/>
-      <w:r>
+      <w:bookmarkStart w:id="27" w:name="_Toc283391815"/>
+      <w:r>
+        <w:lastRenderedPageBreak/>
         <w:t xml:space="preserve">Functional Design: OTS </w:t>
       </w:r>
       <w:r>
-        <w:t>MANAGE</w:t>
+        <w:t>TRANSACTIONS</w:t>
       </w:r>
       <w:r>
         <w:t xml:space="preserve"> SCREEN</w:t>
       </w:r>
-      <w:bookmarkEnd w:id="26"/>
+      <w:bookmarkEnd w:id="27"/>
     </w:p>
     <w:p>
       <w:pPr>
         <w:pStyle w:val="Heading2"/>
       </w:pPr>
-      <w:bookmarkStart w:id="27" w:name="_Toc283391808"/>
+      <w:bookmarkStart w:id="28" w:name="_Toc283391816"/>
       <w:r>
         <w:t>Process Flow Diagram</w:t>
       </w:r>
-      <w:bookmarkEnd w:id="27"/>
+      <w:bookmarkEnd w:id="28"/>
     </w:p>
     <w:p>
       <w:pPr>
@@ -6175,10 +7401,10 @@
           <w:noProof/>
         </w:rPr>
         <w:drawing>
-          <wp:inline distT="0" distB="0" distL="0" distR="0" wp14:anchorId="605DB5B6" wp14:editId="4CB18259">
-            <wp:extent cx="6567539" cy="5074916"/>
+          <wp:inline distT="0" distB="0" distL="0" distR="0" wp14:anchorId="5AEE947B" wp14:editId="72D2217B">
+            <wp:extent cx="6567538" cy="5074916"/>
             <wp:effectExtent l="0" t="0" r="11430" b="0"/>
-            <wp:docPr id="1" name="Picture 1"/>
+            <wp:docPr id="3" name="Picture 3"/>
             <wp:cNvGraphicFramePr>
               <a:graphicFrameLocks xmlns:a="http://schemas.openxmlformats.org/drawingml/2006/main" noChangeAspect="1"/>
             </wp:cNvGraphicFramePr>
@@ -6206,7 +7432,7 @@
                   <pic:spPr bwMode="auto">
                     <a:xfrm>
                       <a:off x="0" y="0"/>
-                      <a:ext cx="6567539" cy="5074916"/>
+                      <a:ext cx="6567538" cy="5074916"/>
                     </a:xfrm>
                     <a:prstGeom prst="rect">
                       <a:avLst/>
@@ -6228,13 +7454,19 @@
         <w:rPr>
           <w:b/>
         </w:rPr>
-        <w:t xml:space="preserve">Figure 3: </w:t>
+        <w:t>Figure 5</w:t>
+      </w:r>
+      <w:r>
+        <w:rPr>
+          <w:b/>
+        </w:rPr>
+        <w:t xml:space="preserve">: </w:t>
       </w:r>
       <w:r>
         <w:t xml:space="preserve">OTS </w:t>
       </w:r>
       <w:r>
-        <w:t>MANAGE</w:t>
+        <w:t>TRANSACTIONS</w:t>
       </w:r>
       <w:r>
         <w:t xml:space="preserve"> SCREEN Flow Diagram</w:t>
@@ -6244,11 +7476,12 @@
       <w:pPr>
         <w:pStyle w:val="Heading2"/>
       </w:pPr>
-      <w:bookmarkStart w:id="28" w:name="_Toc283391809"/>
-      <w:r>
+      <w:bookmarkStart w:id="29" w:name="_Toc283391817"/>
+      <w:r>
+        <w:lastRenderedPageBreak/>
         <w:t>Wireframe Form Layout</w:t>
       </w:r>
-      <w:bookmarkEnd w:id="28"/>
+      <w:bookmarkEnd w:id="29"/>
     </w:p>
     <w:p>
       <w:pPr>
@@ -6259,10 +7492,10 @@
           <w:noProof/>
         </w:rPr>
         <w:drawing>
-          <wp:inline distT="0" distB="0" distL="0" distR="0" wp14:anchorId="51A3FC64" wp14:editId="0BACFE7C">
+          <wp:inline distT="0" distB="0" distL="0" distR="0" wp14:anchorId="11DD9EA9" wp14:editId="5C8E2A58">
             <wp:extent cx="6756508" cy="5067381"/>
             <wp:effectExtent l="0" t="0" r="0" b="12700"/>
-            <wp:docPr id="2" name="Picture 2"/>
+            <wp:docPr id="4" name="Picture 4"/>
             <wp:cNvGraphicFramePr>
               <a:graphicFrameLocks xmlns:a="http://schemas.openxmlformats.org/drawingml/2006/main" noChangeAspect="1"/>
             </wp:cNvGraphicFramePr>
@@ -6318,13 +7551,13 @@
         <w:rPr>
           <w:b/>
         </w:rPr>
-        <w:t>4</w:t>
+        <w:t>6</w:t>
       </w:r>
       <w:r>
         <w:t xml:space="preserve">: OTS </w:t>
       </w:r>
       <w:r>
-        <w:t>MANAGE</w:t>
+        <w:t>TRANSACTIONS</w:t>
       </w:r>
       <w:r>
         <w:t xml:space="preserve"> SCREEN Wireframe Layout</w:t>
@@ -6337,11 +7570,12 @@
       <w:pPr>
         <w:pStyle w:val="Heading2"/>
       </w:pPr>
-      <w:bookmarkStart w:id="29" w:name="_Toc283391810"/>
-      <w:r>
+      <w:bookmarkStart w:id="30" w:name="_Toc283391818"/>
+      <w:r>
+        <w:lastRenderedPageBreak/>
         <w:t>Header Section</w:t>
       </w:r>
-      <w:bookmarkEnd w:id="29"/>
+      <w:bookmarkEnd w:id="30"/>
     </w:p>
     <w:p>
       <w:r>
@@ -6465,1258 +7699,11 @@
       <w:pPr>
         <w:pStyle w:val="Heading2"/>
       </w:pPr>
-      <w:bookmarkStart w:id="30" w:name="_Toc283391811"/>
+      <w:bookmarkStart w:id="31" w:name="_Toc283391819"/>
       <w:r>
         <w:t>Sub Sections</w:t>
       </w:r>
-      <w:bookmarkEnd w:id="30"/>
-    </w:p>
-    <w:p>
-      <w:r>
-        <w:t xml:space="preserve">The layout of the OTS </w:t>
-      </w:r>
-      <w:r>
-        <w:t>MANAGE</w:t>
-      </w:r>
-      <w:r>
-        <w:t xml:space="preserve"> SCREEN is split into two portions. Not all graphical elements are described below; please refer to wireframe layout (Figure </w:t>
-      </w:r>
-      <w:r>
-        <w:t>4</w:t>
-      </w:r>
-      <w:r>
-        <w:t>) for more details with regards to screen design and object placement. The left portion contains the following elements:</w:t>
-      </w:r>
-    </w:p>
-    <w:p/>
-    <w:p>
-      <w:pPr>
-        <w:pStyle w:val="ListParagraph"/>
-        <w:numPr>
-          <w:ilvl w:val="0"/>
-          <w:numId w:val="27"/>
-        </w:numPr>
-        <w:tabs>
-          <w:tab w:val="left" w:pos="720"/>
-        </w:tabs>
-        <w:rPr>
-          <w:b/>
-        </w:rPr>
-      </w:pPr>
-      <w:r>
-        <w:rPr>
-          <w:b/>
-        </w:rPr>
-        <w:t>Title</w:t>
-      </w:r>
-      <w:r>
-        <w:t xml:space="preserve"> – A label with the text “</w:t>
-      </w:r>
-      <w:r>
-        <w:t>Account Transactions”</w:t>
-      </w:r>
-      <w:r>
-        <w:t xml:space="preserve"> followed by “Use the controls below to deposit, withdraw, and manage </w:t>
-      </w:r>
-      <w:r>
-        <w:t>account balances</w:t>
-      </w:r>
-      <w:r>
-        <w:t>”.</w:t>
-      </w:r>
-    </w:p>
-    <w:p>
-      <w:pPr>
-        <w:pStyle w:val="ListParagraph"/>
-        <w:numPr>
-          <w:ilvl w:val="0"/>
-          <w:numId w:val="27"/>
-        </w:numPr>
-        <w:tabs>
-          <w:tab w:val="left" w:pos="720"/>
-        </w:tabs>
-        <w:rPr>
-          <w:b/>
-        </w:rPr>
-      </w:pPr>
-      <w:r>
-        <w:rPr>
-          <w:b/>
-        </w:rPr>
-        <w:t xml:space="preserve">Name – </w:t>
-      </w:r>
-      <w:r>
-        <w:t xml:space="preserve">A </w:t>
-      </w:r>
-      <w:r>
-        <w:t>text label with the text “Name” followed by the full name of the</w:t>
-      </w:r>
-      <w:r>
-        <w:t xml:space="preserve"> SA</w:t>
-      </w:r>
-      <w:r>
-        <w:t xml:space="preserve"> user </w:t>
-      </w:r>
-      <w:r>
-        <w:t xml:space="preserve">whose </w:t>
-      </w:r>
-      <w:r>
-        <w:t>account is</w:t>
-      </w:r>
-      <w:r>
-        <w:t xml:space="preserve"> being managed</w:t>
-      </w:r>
-      <w:r>
-        <w:t>.</w:t>
-      </w:r>
-      <w:r>
-        <w:t xml:space="preserve"> </w:t>
-      </w:r>
-      <w:r>
-        <w:t xml:space="preserve">If the user logged in is a PA and has more than one SA linked to his account, this field should instead be a dropdown box with the names of all the linked SA’s as selection choices. </w:t>
-      </w:r>
-    </w:p>
-    <w:p>
-      <w:pPr>
-        <w:pStyle w:val="ListParagraph"/>
-        <w:numPr>
-          <w:ilvl w:val="0"/>
-          <w:numId w:val="27"/>
-        </w:numPr>
-        <w:tabs>
-          <w:tab w:val="left" w:pos="720"/>
-        </w:tabs>
-      </w:pPr>
-      <w:r>
-        <w:rPr>
-          <w:b/>
-        </w:rPr>
-        <w:t>Email –</w:t>
-      </w:r>
-      <w:r>
-        <w:t xml:space="preserve"> </w:t>
-      </w:r>
-      <w:r>
-        <w:t xml:space="preserve">A </w:t>
-      </w:r>
-      <w:r>
-        <w:t xml:space="preserve">text label with the text “Email” followed by the full name of the </w:t>
-      </w:r>
-      <w:r>
-        <w:t xml:space="preserve">SA user whose </w:t>
-      </w:r>
-      <w:r>
-        <w:t>account is</w:t>
-      </w:r>
-      <w:r>
-        <w:t xml:space="preserve"> being managed</w:t>
-      </w:r>
-      <w:r>
-        <w:rPr>
-          <w:b/>
-        </w:rPr>
-        <w:t>.</w:t>
-      </w:r>
-    </w:p>
-    <w:p>
-      <w:pPr>
-        <w:pStyle w:val="ListParagraph"/>
-        <w:numPr>
-          <w:ilvl w:val="0"/>
-          <w:numId w:val="27"/>
-        </w:numPr>
-        <w:tabs>
-          <w:tab w:val="left" w:pos="720"/>
-        </w:tabs>
-      </w:pPr>
-      <w:r>
-        <w:rPr>
-          <w:b/>
-        </w:rPr>
-        <w:t xml:space="preserve">Account Type </w:t>
-      </w:r>
-      <w:r>
-        <w:t xml:space="preserve">– A text label with the text “Account Type” followed by the </w:t>
-      </w:r>
-      <w:r>
-        <w:t>text “Student”</w:t>
-      </w:r>
-      <w:r>
-        <w:t>.</w:t>
-      </w:r>
-    </w:p>
-    <w:p>
-      <w:pPr>
-        <w:pStyle w:val="ListParagraph"/>
-        <w:numPr>
-          <w:ilvl w:val="0"/>
-          <w:numId w:val="27"/>
-        </w:numPr>
-        <w:tabs>
-          <w:tab w:val="left" w:pos="720"/>
-        </w:tabs>
-      </w:pPr>
-      <w:r>
-        <w:rPr>
-          <w:b/>
-        </w:rPr>
-        <w:t xml:space="preserve">Linked PA’s </w:t>
-      </w:r>
-      <w:r>
-        <w:t>– A list of the PA’s linked to the SA, with the following shown for each account:</w:t>
-      </w:r>
-    </w:p>
-    <w:p>
-      <w:pPr>
-        <w:pStyle w:val="ListParagraph"/>
-        <w:numPr>
-          <w:ilvl w:val="1"/>
-          <w:numId w:val="27"/>
-        </w:numPr>
-        <w:tabs>
-          <w:tab w:val="left" w:pos="720"/>
-        </w:tabs>
-        <w:rPr>
-          <w:b/>
-        </w:rPr>
-      </w:pPr>
-      <w:r>
-        <w:rPr>
-          <w:b/>
-        </w:rPr>
-        <w:t xml:space="preserve">Name – </w:t>
-      </w:r>
-      <w:r>
-        <w:t xml:space="preserve">A </w:t>
-      </w:r>
-      <w:r>
-        <w:t xml:space="preserve">text label with the text “Name” followed by the full name of the user of the linked PA </w:t>
-      </w:r>
-    </w:p>
-    <w:p>
-      <w:pPr>
-        <w:pStyle w:val="ListParagraph"/>
-        <w:numPr>
-          <w:ilvl w:val="1"/>
-          <w:numId w:val="27"/>
-        </w:numPr>
-        <w:tabs>
-          <w:tab w:val="left" w:pos="720"/>
-        </w:tabs>
-      </w:pPr>
-      <w:r>
-        <w:rPr>
-          <w:b/>
-        </w:rPr>
-        <w:t>Email –</w:t>
-      </w:r>
-      <w:r>
-        <w:t xml:space="preserve"> </w:t>
-      </w:r>
-      <w:r>
-        <w:t xml:space="preserve">A </w:t>
-      </w:r>
-      <w:r>
-        <w:t>text label with the text “Email” followed by the full name of the user of the linked PA.</w:t>
-      </w:r>
-    </w:p>
-    <w:p>
-      <w:pPr>
-        <w:pStyle w:val="ListParagraph"/>
-        <w:numPr>
-          <w:ilvl w:val="1"/>
-          <w:numId w:val="27"/>
-        </w:numPr>
-        <w:tabs>
-          <w:tab w:val="left" w:pos="720"/>
-        </w:tabs>
-      </w:pPr>
-      <w:r>
-        <w:rPr>
-          <w:b/>
-        </w:rPr>
-        <w:t xml:space="preserve">Account Type </w:t>
-      </w:r>
-      <w:r>
-        <w:t>– A text label with the text “Account Type” followed by the text “Parent”.</w:t>
-      </w:r>
-    </w:p>
-    <w:p>
-      <w:pPr>
-        <w:tabs>
-          <w:tab w:val="left" w:pos="720"/>
-        </w:tabs>
-        <w:ind w:left="360"/>
-      </w:pPr>
-      <w:r>
-        <w:t>Note: This field should be displayed even if the user logged in is a PA user, since the data displayed is linked to the SA, not their corresponding PA’s. PA’s have the option of switching between students (see “4.4.2 Name”).</w:t>
-      </w:r>
-    </w:p>
-    <w:p>
-      <w:pPr>
-        <w:pStyle w:val="ListParagraph"/>
-        <w:numPr>
-          <w:ilvl w:val="0"/>
-          <w:numId w:val="27"/>
-        </w:numPr>
-      </w:pPr>
-      <w:r>
-        <w:rPr>
-          <w:b/>
-        </w:rPr>
-        <w:t>Transaction</w:t>
-      </w:r>
-      <w:r>
-        <w:rPr>
-          <w:b/>
-        </w:rPr>
-        <w:t xml:space="preserve"> History</w:t>
-      </w:r>
-      <w:r>
-        <w:t xml:space="preserve"> – A </w:t>
-      </w:r>
-      <w:r>
-        <w:t>table of payments (displayed as rows), with the following information displayed for each payment:</w:t>
-      </w:r>
-    </w:p>
-    <w:p>
-      <w:pPr>
-        <w:pStyle w:val="ListParagraph"/>
-        <w:numPr>
-          <w:ilvl w:val="1"/>
-          <w:numId w:val="27"/>
-        </w:numPr>
-      </w:pPr>
-      <w:r>
-        <w:rPr>
-          <w:b/>
-        </w:rPr>
-        <w:t xml:space="preserve">Date </w:t>
-      </w:r>
-      <w:r>
-        <w:t>– The date of the transaction</w:t>
-      </w:r>
-    </w:p>
-    <w:p>
-      <w:pPr>
-        <w:pStyle w:val="ListParagraph"/>
-        <w:numPr>
-          <w:ilvl w:val="1"/>
-          <w:numId w:val="27"/>
-        </w:numPr>
-        <w:rPr>
-          <w:b/>
-        </w:rPr>
-      </w:pPr>
-      <w:r>
-        <w:rPr>
-          <w:b/>
-        </w:rPr>
-        <w:t>User</w:t>
-      </w:r>
-      <w:r>
-        <w:t xml:space="preserve"> – The user responsible for initiating the transaction</w:t>
-      </w:r>
-    </w:p>
-    <w:p>
-      <w:pPr>
-        <w:pStyle w:val="ListParagraph"/>
-        <w:numPr>
-          <w:ilvl w:val="1"/>
-          <w:numId w:val="27"/>
-        </w:numPr>
-        <w:rPr>
-          <w:b/>
-        </w:rPr>
-      </w:pPr>
-      <w:r>
-        <w:rPr>
-          <w:b/>
-        </w:rPr>
-        <w:t>Deposit</w:t>
-      </w:r>
-      <w:r>
-        <w:t xml:space="preserve"> – The </w:t>
-      </w:r>
-      <w:r>
-        <w:t>amount of money</w:t>
-      </w:r>
-      <w:r>
-        <w:t xml:space="preserve"> deposited into the account after the transaction. Leave blank if zero.</w:t>
-      </w:r>
-    </w:p>
-    <w:p>
-      <w:pPr>
-        <w:pStyle w:val="ListParagraph"/>
-        <w:numPr>
-          <w:ilvl w:val="1"/>
-          <w:numId w:val="27"/>
-        </w:numPr>
-        <w:rPr>
-          <w:b/>
-        </w:rPr>
-      </w:pPr>
-      <w:r>
-        <w:rPr>
-          <w:b/>
-        </w:rPr>
-        <w:t>Withdrawal</w:t>
-      </w:r>
-      <w:r>
-        <w:rPr>
-          <w:b/>
-        </w:rPr>
-        <w:t xml:space="preserve"> </w:t>
-      </w:r>
-      <w:r>
-        <w:t xml:space="preserve">– The </w:t>
-      </w:r>
-      <w:r>
-        <w:t>amount of money</w:t>
-      </w:r>
-      <w:r>
-        <w:t xml:space="preserve"> withdrawn from the account after the transaction. Leave blank if zero.</w:t>
-      </w:r>
-    </w:p>
-    <w:p>
-      <w:pPr>
-        <w:ind w:left="360"/>
-      </w:pPr>
-      <w:r>
-        <w:t>The number</w:t>
-      </w:r>
-      <w:r>
-        <w:t xml:space="preserve"> of transactions displayed should correspond with the height of the page</w:t>
-      </w:r>
-      <w:r>
-        <w:t>, allowing the content on the left portion of the page to balance the content on the right</w:t>
-      </w:r>
-      <w:r>
-        <w:t xml:space="preserve"> (See wireframe layout (Figure 4) for clarification).</w:t>
-      </w:r>
-    </w:p>
-    <w:p>
-      <w:pPr>
-        <w:pStyle w:val="ListParagraph"/>
-        <w:numPr>
-          <w:ilvl w:val="0"/>
-          <w:numId w:val="27"/>
-        </w:numPr>
-        <w:tabs>
-          <w:tab w:val="left" w:pos="720"/>
-        </w:tabs>
-        <w:rPr>
-          <w:b/>
-        </w:rPr>
-      </w:pPr>
-      <w:r>
-        <w:rPr>
-          <w:b/>
-        </w:rPr>
-        <w:t>View History</w:t>
-      </w:r>
-      <w:r>
-        <w:t xml:space="preserve"> </w:t>
-      </w:r>
-      <w:r>
-        <w:t>–</w:t>
-      </w:r>
-      <w:r>
-        <w:t xml:space="preserve"> A</w:t>
-      </w:r>
-      <w:r>
-        <w:t xml:space="preserve"> button the text “View Full History”</w:t>
-      </w:r>
-      <w:r>
-        <w:t>.</w:t>
-      </w:r>
-    </w:p>
-    <w:p>
-      <w:pPr>
-        <w:tabs>
-          <w:tab w:val="left" w:pos="720"/>
-        </w:tabs>
-        <w:rPr>
-          <w:b/>
-        </w:rPr>
-      </w:pPr>
-    </w:p>
-    <w:p>
-      <w:pPr>
-        <w:tabs>
-          <w:tab w:val="left" w:pos="720"/>
-        </w:tabs>
-      </w:pPr>
-      <w:r>
-        <w:t xml:space="preserve">The right portion of the OTS </w:t>
-      </w:r>
-      <w:r>
-        <w:t>MANAGE</w:t>
-      </w:r>
-      <w:r>
-        <w:t xml:space="preserve"> SCREEN contains the following elements:</w:t>
-      </w:r>
-    </w:p>
-    <w:p>
-      <w:pPr>
-        <w:tabs>
-          <w:tab w:val="left" w:pos="720"/>
-        </w:tabs>
-      </w:pPr>
-    </w:p>
-    <w:p>
-      <w:pPr>
-        <w:pStyle w:val="ListParagraph"/>
-        <w:numPr>
-          <w:ilvl w:val="0"/>
-          <w:numId w:val="28"/>
-        </w:numPr>
-        <w:tabs>
-          <w:tab w:val="left" w:pos="720"/>
-        </w:tabs>
-        <w:rPr>
-          <w:b/>
-        </w:rPr>
-      </w:pPr>
-      <w:r>
-        <w:rPr>
-          <w:b/>
-        </w:rPr>
-        <w:t>Balance</w:t>
-      </w:r>
-      <w:r>
-        <w:t xml:space="preserve"> – </w:t>
-      </w:r>
-      <w:r>
-        <w:t>A label with the text “</w:t>
-      </w:r>
-      <w:r>
-        <w:t>$</w:t>
-      </w:r>
-      <w:r>
-        <w:t xml:space="preserve">X”, where “X” is the </w:t>
-      </w:r>
-      <w:r>
-        <w:t>current balance of the SA account selected.</w:t>
-      </w:r>
-      <w:r>
-        <w:t xml:space="preserve"> (See 5.4.8 for more information on how balance is calculated).</w:t>
-      </w:r>
-    </w:p>
-    <w:p>
-      <w:pPr>
-        <w:pStyle w:val="ListParagraph"/>
-        <w:numPr>
-          <w:ilvl w:val="0"/>
-          <w:numId w:val="28"/>
-        </w:numPr>
-        <w:tabs>
-          <w:tab w:val="left" w:pos="720"/>
-        </w:tabs>
-        <w:rPr>
-          <w:b/>
-        </w:rPr>
-      </w:pPr>
-      <w:r>
-        <w:rPr>
-          <w:b/>
-        </w:rPr>
-        <w:t>Deposit</w:t>
-      </w:r>
-      <w:r>
-        <w:t xml:space="preserve"> </w:t>
-      </w:r>
-      <w:r>
-        <w:t>–</w:t>
-      </w:r>
-      <w:r>
-        <w:t xml:space="preserve"> A</w:t>
-      </w:r>
-      <w:r>
-        <w:t xml:space="preserve"> button with the text “Deposit”.</w:t>
-      </w:r>
-    </w:p>
-    <w:p>
-      <w:pPr>
-        <w:pStyle w:val="ListParagraph"/>
-        <w:numPr>
-          <w:ilvl w:val="0"/>
-          <w:numId w:val="28"/>
-        </w:numPr>
-        <w:tabs>
-          <w:tab w:val="left" w:pos="720"/>
-        </w:tabs>
-        <w:rPr>
-          <w:b/>
-        </w:rPr>
-      </w:pPr>
-      <w:r>
-        <w:rPr>
-          <w:b/>
-        </w:rPr>
-        <w:t>Withdraw</w:t>
-      </w:r>
-      <w:r>
-        <w:t xml:space="preserve"> – A button with the text “Withdraw”.</w:t>
-      </w:r>
-    </w:p>
-    <w:p>
-      <w:pPr>
-        <w:pStyle w:val="ListParagraph"/>
-        <w:numPr>
-          <w:ilvl w:val="0"/>
-          <w:numId w:val="28"/>
-        </w:numPr>
-        <w:tabs>
-          <w:tab w:val="left" w:pos="720"/>
-        </w:tabs>
-      </w:pPr>
-      <w:r>
-        <w:rPr>
-          <w:b/>
-        </w:rPr>
-        <w:t>Payment</w:t>
-      </w:r>
-      <w:r>
-        <w:rPr>
-          <w:b/>
-        </w:rPr>
-        <w:t xml:space="preserve"> Policy</w:t>
-      </w:r>
-      <w:r>
-        <w:t xml:space="preserve"> – A text label that specifies the </w:t>
-      </w:r>
-      <w:r>
-        <w:t>payment</w:t>
-      </w:r>
-      <w:r>
-        <w:t xml:space="preserve"> policy of the OTS. The content of the label should be specified by the moderators of the system (See “System Maintenance” module for more details).</w:t>
-      </w:r>
-    </w:p>
-    <w:p>
-      <w:pPr>
-        <w:pStyle w:val="Heading2"/>
-      </w:pPr>
-      <w:bookmarkStart w:id="31" w:name="_Toc283391812"/>
-      <w:r>
-        <w:t>Control Functionality</w:t>
-      </w:r>
       <w:bookmarkEnd w:id="31"/>
-    </w:p>
-    <w:p>
-      <w:r>
-        <w:t xml:space="preserve">The functionality of the controls on the OTS </w:t>
-      </w:r>
-      <w:r>
-        <w:t>MANAGE</w:t>
-      </w:r>
-      <w:r>
-        <w:t xml:space="preserve"> SCREEN is specified as follows (refer to process flow diagram for outline):</w:t>
-      </w:r>
-    </w:p>
-    <w:p>
-      <w:pPr>
-        <w:pStyle w:val="ListParagraph"/>
-        <w:numPr>
-          <w:ilvl w:val="0"/>
-          <w:numId w:val="29"/>
-        </w:numPr>
-        <w:rPr>
-          <w:b/>
-        </w:rPr>
-      </w:pPr>
-      <w:r>
-        <w:rPr>
-          <w:b/>
-        </w:rPr>
-        <w:t>Name</w:t>
-      </w:r>
-      <w:r>
-        <w:t xml:space="preserve"> – </w:t>
-      </w:r>
-      <w:r>
-        <w:t>If a dropdown box is displayed (see 4.2.2 for more details) and a selection is made, the “Email”</w:t>
-      </w:r>
-      <w:r>
-        <w:t>,</w:t>
-      </w:r>
-      <w:r>
-        <w:t xml:space="preserve"> “Linked PA’s”, “Payment History”, and “Credits”</w:t>
-      </w:r>
-      <w:r>
-        <w:t xml:space="preserve"> should be refreshed to reflect the credits of the selected SA.</w:t>
-      </w:r>
-    </w:p>
-    <w:p>
-      <w:pPr>
-        <w:pStyle w:val="ListParagraph"/>
-        <w:numPr>
-          <w:ilvl w:val="0"/>
-          <w:numId w:val="29"/>
-        </w:numPr>
-        <w:rPr>
-          <w:b/>
-        </w:rPr>
-      </w:pPr>
-      <w:r>
-        <w:rPr>
-          <w:b/>
-        </w:rPr>
-        <w:t>View History</w:t>
-      </w:r>
-      <w:r>
-        <w:t xml:space="preserve"> – When the “View History” button is clicked, the user should be taken to the OTS </w:t>
-      </w:r>
-      <w:r>
-        <w:t>TRANSACTIONS</w:t>
-      </w:r>
-      <w:r>
-        <w:t xml:space="preserve"> SCREEN for the SA user whose credits are being managed.</w:t>
-      </w:r>
-    </w:p>
-    <w:p>
-      <w:pPr>
-        <w:pStyle w:val="ListParagraph"/>
-        <w:numPr>
-          <w:ilvl w:val="0"/>
-          <w:numId w:val="29"/>
-        </w:numPr>
-      </w:pPr>
-      <w:r>
-        <w:rPr>
-          <w:b/>
-        </w:rPr>
-        <w:t>Deposit</w:t>
-      </w:r>
-      <w:r>
-        <w:t xml:space="preserve"> – When the “</w:t>
-      </w:r>
-      <w:r>
-        <w:t>Deposit” button is clicked, the user should be taken to the deposit screen of the payment process (see “6 Payment Process” for more details).</w:t>
-      </w:r>
-    </w:p>
-    <w:p>
-      <w:pPr>
-        <w:pStyle w:val="ListParagraph"/>
-        <w:numPr>
-          <w:ilvl w:val="0"/>
-          <w:numId w:val="29"/>
-        </w:numPr>
-      </w:pPr>
-      <w:r>
-        <w:rPr>
-          <w:b/>
-        </w:rPr>
-        <w:t>Withdraw</w:t>
-      </w:r>
-      <w:r>
-        <w:t xml:space="preserve"> – When the “Withdraw” button is clicked, the user should be taken to the withdraw screen of the payment process (see “6 Payment Process” for more details).</w:t>
-      </w:r>
-    </w:p>
-    <w:p>
-      <w:pPr>
-        <w:pStyle w:val="Heading2"/>
-      </w:pPr>
-      <w:bookmarkStart w:id="32" w:name="_Toc283391813"/>
-      <w:r>
-        <w:t>Footer section</w:t>
-      </w:r>
-      <w:bookmarkEnd w:id="32"/>
-    </w:p>
-    <w:p>
-      <w:r>
-        <w:t>The footer sections for all screens in the payment module are the same. It contains the following:</w:t>
-      </w:r>
-    </w:p>
-    <w:p>
-      <w:pPr>
-        <w:pStyle w:val="ListParagraph"/>
-        <w:numPr>
-          <w:ilvl w:val="0"/>
-          <w:numId w:val="6"/>
-        </w:numPr>
-      </w:pPr>
-      <w:r>
-        <w:t xml:space="preserve">On the left, the text, “Copyright </w:t>
-      </w:r>
-      <w:r>
-        <w:t>©</w:t>
-      </w:r>
-      <w:r>
-        <w:t xml:space="preserve"> 2013 Tutor.me All rights reserved.” formatted and positioned as in the wireframe layout.</w:t>
-      </w:r>
-    </w:p>
-    <w:p>
-      <w:pPr>
-        <w:pStyle w:val="ListParagraph"/>
-        <w:numPr>
-          <w:ilvl w:val="0"/>
-          <w:numId w:val="6"/>
-        </w:numPr>
-      </w:pPr>
-      <w:r>
-        <w:t>On the right, a link to the OTS FAQ SCREEN with the text “Have a question? Visit our Help Center!” (See “Settings/Preferences” module).</w:t>
-      </w:r>
-    </w:p>
-    <w:p>
-      <w:pPr>
-        <w:pStyle w:val="ListParagraph"/>
-        <w:numPr>
-          <w:ilvl w:val="0"/>
-          <w:numId w:val="6"/>
-        </w:numPr>
-      </w:pPr>
-      <w:r>
-        <w:t>To the right of the previous link should be another link with the text “Request a Refund”. This links to OTS REFUND SCREEN.</w:t>
-      </w:r>
-    </w:p>
-    <w:p>
-      <w:pPr>
-        <w:pStyle w:val="Heading2"/>
-      </w:pPr>
-      <w:bookmarkStart w:id="33" w:name="_Toc283391814"/>
-      <w:r>
-        <w:t>Process scenarios</w:t>
-      </w:r>
-      <w:bookmarkEnd w:id="33"/>
-    </w:p>
-    <w:p>
-      <w:pPr>
-        <w:pStyle w:val="ListParagraph"/>
-        <w:numPr>
-          <w:ilvl w:val="0"/>
-          <w:numId w:val="30"/>
-        </w:numPr>
-      </w:pPr>
-      <w:r>
-        <w:rPr>
-          <w:b/>
-        </w:rPr>
-        <w:t xml:space="preserve">View </w:t>
-      </w:r>
-      <w:r>
-        <w:rPr>
-          <w:b/>
-        </w:rPr>
-        <w:t>Transaction</w:t>
-      </w:r>
-      <w:r>
-        <w:rPr>
-          <w:b/>
-        </w:rPr>
-        <w:t xml:space="preserve"> History</w:t>
-      </w:r>
-    </w:p>
-    <w:p>
-      <w:pPr>
-        <w:pStyle w:val="ListParagraph"/>
-        <w:ind w:left="360"/>
-      </w:pPr>
-      <w:r>
-        <w:t xml:space="preserve">In order to view </w:t>
-      </w:r>
-      <w:r>
-        <w:t>transaction</w:t>
-      </w:r>
-      <w:r>
-        <w:t xml:space="preserve"> history, the user should first select the student whose history he wants to view (if he is a PA) and then select the “View Full History” button.</w:t>
-      </w:r>
-    </w:p>
-    <w:p>
-      <w:pPr>
-        <w:pStyle w:val="ListParagraph"/>
-        <w:numPr>
-          <w:ilvl w:val="0"/>
-          <w:numId w:val="30"/>
-        </w:numPr>
-      </w:pPr>
-      <w:r>
-        <w:rPr>
-          <w:b/>
-        </w:rPr>
-        <w:t>Deposit</w:t>
-      </w:r>
-    </w:p>
-    <w:p>
-      <w:pPr>
-        <w:pStyle w:val="ListParagraph"/>
-        <w:ind w:left="360"/>
-      </w:pPr>
-      <w:r>
-        <w:t xml:space="preserve">In order to deposit money, </w:t>
-      </w:r>
-      <w:r>
-        <w:t>the user should first select the student account into which he wants to deposit (if he is a PA) and then select the “Deposit” button.</w:t>
-      </w:r>
-    </w:p>
-    <w:p>
-      <w:pPr>
-        <w:pStyle w:val="ListParagraph"/>
-        <w:numPr>
-          <w:ilvl w:val="0"/>
-          <w:numId w:val="30"/>
-        </w:numPr>
-      </w:pPr>
-      <w:r>
-        <w:rPr>
-          <w:b/>
-        </w:rPr>
-        <w:t>Withdraw</w:t>
-      </w:r>
-    </w:p>
-    <w:p>
-      <w:pPr>
-        <w:pStyle w:val="ListParagraph"/>
-        <w:ind w:left="360"/>
-      </w:pPr>
-      <w:r>
-        <w:t>In order to withdraw credits</w:t>
-      </w:r>
-      <w:r>
-        <w:t>, the user should first select the student account from which he wants to withdraw (if he is a PA) and then select the “Withdraw” button.</w:t>
-      </w:r>
-    </w:p>
-    <w:p>
-      <w:r>
-        <w:br w:type="page"/>
-      </w:r>
-    </w:p>
-    <w:p>
-      <w:pPr>
-        <w:pStyle w:val="Heading1"/>
-      </w:pPr>
-      <w:bookmarkStart w:id="34" w:name="_Toc283391815"/>
-      <w:r>
-        <w:t xml:space="preserve">Functional Design: OTS </w:t>
-      </w:r>
-      <w:r>
-        <w:t>TRANSACTIONS</w:t>
-      </w:r>
-      <w:r>
-        <w:t xml:space="preserve"> SCREEN</w:t>
-      </w:r>
-      <w:bookmarkEnd w:id="34"/>
-    </w:p>
-    <w:p>
-      <w:pPr>
-        <w:pStyle w:val="Heading2"/>
-      </w:pPr>
-      <w:bookmarkStart w:id="35" w:name="_Toc283391816"/>
-      <w:r>
-        <w:t>Process Flow Diagram</w:t>
-      </w:r>
-      <w:bookmarkEnd w:id="35"/>
-    </w:p>
-    <w:p>
-      <w:pPr>
-        <w:ind w:hanging="720"/>
-      </w:pPr>
-      <w:r>
-        <w:rPr>
-          <w:noProof/>
-        </w:rPr>
-        <w:drawing>
-          <wp:inline distT="0" distB="0" distL="0" distR="0" wp14:anchorId="5AEE947B" wp14:editId="72D2217B">
-            <wp:extent cx="6567538" cy="5074916"/>
-            <wp:effectExtent l="0" t="0" r="11430" b="0"/>
-            <wp:docPr id="3" name="Picture 3"/>
-            <wp:cNvGraphicFramePr>
-              <a:graphicFrameLocks xmlns:a="http://schemas.openxmlformats.org/drawingml/2006/main" noChangeAspect="1"/>
-            </wp:cNvGraphicFramePr>
-            <a:graphic xmlns:a="http://schemas.openxmlformats.org/drawingml/2006/main">
-              <a:graphicData uri="http://schemas.openxmlformats.org/drawingml/2006/picture">
-                <pic:pic xmlns:pic="http://schemas.openxmlformats.org/drawingml/2006/picture">
-                  <pic:nvPicPr>
-                    <pic:cNvPr id="0" name="Picture 1" descr="Data:Projects:Online Tutoring:Module_Scheduling:OTS_SCHEDULE_SCREEN.pdf"/>
-                    <pic:cNvPicPr>
-                      <a:picLocks noChangeAspect="1" noChangeArrowheads="1"/>
-                    </pic:cNvPicPr>
-                  </pic:nvPicPr>
-                  <pic:blipFill>
-                    <a:blip r:embed="rId14">
-                      <a:extLst>
-                        <a:ext uri="{28A0092B-C50C-407E-A947-70E740481C1C}">
-                          <a14:useLocalDpi xmlns:a14="http://schemas.microsoft.com/office/drawing/2010/main" val="0"/>
-                        </a:ext>
-                      </a:extLst>
-                    </a:blip>
-                    <a:stretch>
-                      <a:fillRect/>
-                    </a:stretch>
-                  </pic:blipFill>
-                  <pic:spPr bwMode="auto">
-                    <a:xfrm>
-                      <a:off x="0" y="0"/>
-                      <a:ext cx="6567538" cy="5074916"/>
-                    </a:xfrm>
-                    <a:prstGeom prst="rect">
-                      <a:avLst/>
-                    </a:prstGeom>
-                    <a:noFill/>
-                    <a:ln>
-                      <a:noFill/>
-                    </a:ln>
-                  </pic:spPr>
-                </pic:pic>
-              </a:graphicData>
-            </a:graphic>
-          </wp:inline>
-        </w:drawing>
-      </w:r>
-    </w:p>
-    <w:p>
-      <w:r>
-        <w:rPr>
-          <w:b/>
-        </w:rPr>
-        <w:t>Figure 5</w:t>
-      </w:r>
-      <w:r>
-        <w:rPr>
-          <w:b/>
-        </w:rPr>
-        <w:t xml:space="preserve">: </w:t>
-      </w:r>
-      <w:r>
-        <w:t xml:space="preserve">OTS </w:t>
-      </w:r>
-      <w:r>
-        <w:t>TRANSACTIONS</w:t>
-      </w:r>
-      <w:r>
-        <w:t xml:space="preserve"> SCREEN Flow Diagram</w:t>
-      </w:r>
-    </w:p>
-    <w:p>
-      <w:pPr>
-        <w:pStyle w:val="Heading2"/>
-      </w:pPr>
-      <w:bookmarkStart w:id="36" w:name="_Toc283391817"/>
-      <w:r>
-        <w:t>Wireframe Form Layout</w:t>
-      </w:r>
-      <w:bookmarkEnd w:id="36"/>
-    </w:p>
-    <w:p>
-      <w:pPr>
-        <w:ind w:hanging="720"/>
-      </w:pPr>
-      <w:r>
-        <w:rPr>
-          <w:noProof/>
-        </w:rPr>
-        <w:drawing>
-          <wp:inline distT="0" distB="0" distL="0" distR="0" wp14:anchorId="11DD9EA9" wp14:editId="5C8E2A58">
-            <wp:extent cx="6756508" cy="5067381"/>
-            <wp:effectExtent l="0" t="0" r="0" b="12700"/>
-            <wp:docPr id="4" name="Picture 4"/>
-            <wp:cNvGraphicFramePr>
-              <a:graphicFrameLocks xmlns:a="http://schemas.openxmlformats.org/drawingml/2006/main" noChangeAspect="1"/>
-            </wp:cNvGraphicFramePr>
-            <a:graphic xmlns:a="http://schemas.openxmlformats.org/drawingml/2006/main">
-              <a:graphicData uri="http://schemas.openxmlformats.org/drawingml/2006/picture">
-                <pic:pic xmlns:pic="http://schemas.openxmlformats.org/drawingml/2006/picture">
-                  <pic:nvPicPr>
-                    <pic:cNvPr id="0" name="Picture 1" descr="Data:Projects:Online Tutoring:Module_Scheduling:OTS_SCHEDULE_SCREEN.pdf"/>
-                    <pic:cNvPicPr>
-                      <a:picLocks noChangeAspect="1" noChangeArrowheads="1"/>
-                    </pic:cNvPicPr>
-                  </pic:nvPicPr>
-                  <pic:blipFill>
-                    <a:blip r:embed="rId15">
-                      <a:extLst>
-                        <a:ext uri="{28A0092B-C50C-407E-A947-70E740481C1C}">
-                          <a14:useLocalDpi xmlns:a14="http://schemas.microsoft.com/office/drawing/2010/main" val="0"/>
-                        </a:ext>
-                      </a:extLst>
-                    </a:blip>
-                    <a:stretch>
-                      <a:fillRect/>
-                    </a:stretch>
-                  </pic:blipFill>
-                  <pic:spPr bwMode="auto">
-                    <a:xfrm>
-                      <a:off x="0" y="0"/>
-                      <a:ext cx="6756508" cy="5067381"/>
-                    </a:xfrm>
-                    <a:prstGeom prst="rect">
-                      <a:avLst/>
-                    </a:prstGeom>
-                    <a:noFill/>
-                    <a:ln>
-                      <a:noFill/>
-                    </a:ln>
-                  </pic:spPr>
-                </pic:pic>
-              </a:graphicData>
-            </a:graphic>
-          </wp:inline>
-        </w:drawing>
-      </w:r>
-    </w:p>
-    <w:p>
-      <w:r>
-        <w:rPr>
-          <w:b/>
-        </w:rPr>
-        <w:t xml:space="preserve">Figure </w:t>
-      </w:r>
-      <w:r>
-        <w:rPr>
-          <w:b/>
-        </w:rPr>
-        <w:t>6</w:t>
-      </w:r>
-      <w:r>
-        <w:t xml:space="preserve">: OTS </w:t>
-      </w:r>
-      <w:r>
-        <w:t>TRANSACTIONS</w:t>
-      </w:r>
-      <w:r>
-        <w:t xml:space="preserve"> SCREEN Wireframe Layout</w:t>
-      </w:r>
-      <w:r>
-        <w:br w:type="page"/>
-      </w:r>
-    </w:p>
-    <w:p>
-      <w:pPr>
-        <w:pStyle w:val="Heading2"/>
-      </w:pPr>
-      <w:bookmarkStart w:id="37" w:name="_Toc283391818"/>
-      <w:r>
-        <w:t>Header Section</w:t>
-      </w:r>
-      <w:bookmarkEnd w:id="37"/>
-    </w:p>
-    <w:p>
-      <w:r>
-        <w:t>The header section</w:t>
-      </w:r>
-      <w:r>
-        <w:t>s</w:t>
-      </w:r>
-      <w:r>
-        <w:t xml:space="preserve"> for all screens in the </w:t>
-      </w:r>
-      <w:r>
-        <w:t>payment</w:t>
-      </w:r>
-      <w:r>
-        <w:t xml:space="preserve"> module </w:t>
-      </w:r>
-      <w:r>
-        <w:t>are</w:t>
-      </w:r>
-      <w:r>
-        <w:t xml:space="preserve"> the same. It contains the following links:</w:t>
-      </w:r>
-    </w:p>
-    <w:p>
-      <w:pPr>
-        <w:numPr>
-          <w:ilvl w:val="0"/>
-          <w:numId w:val="5"/>
-        </w:numPr>
-      </w:pPr>
-      <w:r>
-        <w:rPr>
-          <w:b/>
-        </w:rPr>
-        <w:t>Home</w:t>
-      </w:r>
-      <w:r>
-        <w:t xml:space="preserve"> – Links to OTS HOME SCREEN (Figure 2)</w:t>
-      </w:r>
-      <w:r>
-        <w:t xml:space="preserve"> in “Query” module</w:t>
-      </w:r>
-    </w:p>
-    <w:p>
-      <w:pPr>
-        <w:numPr>
-          <w:ilvl w:val="0"/>
-          <w:numId w:val="5"/>
-        </w:numPr>
-      </w:pPr>
-      <w:r>
-        <w:rPr>
-          <w:b/>
-        </w:rPr>
-        <w:t>Dashboard</w:t>
-      </w:r>
-      <w:r>
-        <w:t xml:space="preserve"> – Links to the dashboard module</w:t>
-      </w:r>
-      <w:r>
-        <w:t xml:space="preserve"> </w:t>
-      </w:r>
-      <w:r>
-        <w:t>(see “Dashboard” functional specifications for more details).</w:t>
-      </w:r>
-    </w:p>
-    <w:p>
-      <w:pPr>
-        <w:numPr>
-          <w:ilvl w:val="0"/>
-          <w:numId w:val="5"/>
-        </w:numPr>
-      </w:pPr>
-      <w:r>
-        <w:rPr>
-          <w:b/>
-        </w:rPr>
-        <w:t>Tour</w:t>
-      </w:r>
-      <w:r>
-        <w:t xml:space="preserve"> – Links to </w:t>
-      </w:r>
-      <w:r>
-        <w:t>the OTS TOUR SCREEN</w:t>
-      </w:r>
-      <w:r>
-        <w:t xml:space="preserve"> (see “Settings/Preferences” functional specifications for more details)</w:t>
-      </w:r>
-    </w:p>
-    <w:p>
-      <w:pPr>
-        <w:numPr>
-          <w:ilvl w:val="0"/>
-          <w:numId w:val="5"/>
-        </w:numPr>
-      </w:pPr>
-      <w:r>
-        <w:rPr>
-          <w:b/>
-        </w:rPr>
-        <w:t>FAQ</w:t>
-      </w:r>
-      <w:r>
-        <w:t xml:space="preserve"> – Links to </w:t>
-      </w:r>
-      <w:r>
-        <w:t>the OTS FAQ SCREEN</w:t>
-      </w:r>
-      <w:r>
-        <w:t xml:space="preserve"> (see “Settings/Preferences” functional specifications for more details)</w:t>
-      </w:r>
-    </w:p>
-    <w:p/>
-    <w:p>
-      <w:r>
-        <w:t>The right-hand side of the top header contains two links: [[Account Type]]: [[User Name]] and “Logout”, where [[Account Type]] is the type of account of the user, and [[User Name]] is the full name of the user. The [[Account Type]]: [[User Name]] link leads to the OTS TUTOR DASHBOARD SCREEN, OTS STUDENT DASHBOARD SCREEN, or OTS PARENT DASHBOARD SCREEN depending on the account type of the user (See “Dashboard” module). The “Logout” link logs the user out and leads to the OTS LOGIN SCREEN (See “Registration” module).</w:t>
-      </w:r>
-    </w:p>
-    <w:p>
-      <w:pPr>
-        <w:pStyle w:val="Heading2"/>
-      </w:pPr>
-      <w:bookmarkStart w:id="38" w:name="_Toc283391819"/>
-      <w:r>
-        <w:t>Sub Sections</w:t>
-      </w:r>
-      <w:bookmarkEnd w:id="38"/>
     </w:p>
     <w:p>
       <w:r>
@@ -7928,6 +7915,7 @@
         <w:rPr>
           <w:b/>
         </w:rPr>
+        <w:lastRenderedPageBreak/>
         <w:t xml:space="preserve">Withdraw </w:t>
       </w:r>
       <w:r>
@@ -8281,6 +8269,7 @@
         <w:rPr>
           <w:b/>
         </w:rPr>
+        <w:lastRenderedPageBreak/>
         <w:t>Fees</w:t>
       </w:r>
       <w:r>
@@ -8393,11 +8382,11 @@
       <w:pPr>
         <w:pStyle w:val="Heading2"/>
       </w:pPr>
-      <w:bookmarkStart w:id="39" w:name="_Toc283391820"/>
+      <w:bookmarkStart w:id="32" w:name="_Toc283391820"/>
       <w:r>
         <w:t>Control Functionality</w:t>
       </w:r>
-      <w:bookmarkEnd w:id="39"/>
+      <w:bookmarkEnd w:id="32"/>
     </w:p>
     <w:p>
       <w:r>
@@ -8502,12 +8491,14 @@
           <w:b/>
         </w:rPr>
       </w:pPr>
+      <w:proofErr w:type="spellStart"/>
       <w:r>
         <w:rPr>
           <w:b/>
         </w:rPr>
         <w:t>Prev</w:t>
       </w:r>
+      <w:proofErr w:type="spellEnd"/>
       <w:r>
         <w:t xml:space="preserve"> – When the “</w:t>
       </w:r>
@@ -8552,11 +8543,11 @@
       <w:pPr>
         <w:pStyle w:val="Heading2"/>
       </w:pPr>
-      <w:bookmarkStart w:id="40" w:name="_Toc283391821"/>
+      <w:bookmarkStart w:id="33" w:name="_Toc283391821"/>
       <w:r>
         <w:t>Footer section</w:t>
       </w:r>
-      <w:bookmarkEnd w:id="40"/>
+      <w:bookmarkEnd w:id="33"/>
     </w:p>
     <w:p>
       <w:r>
@@ -8572,6 +8563,7 @@
         </w:numPr>
       </w:pPr>
       <w:r>
+        <w:lastRenderedPageBreak/>
         <w:t xml:space="preserve">On the left, the text, “Copyright </w:t>
       </w:r>
       <w:r>
@@ -8609,11 +8601,11 @@
       <w:pPr>
         <w:pStyle w:val="Heading2"/>
       </w:pPr>
-      <w:bookmarkStart w:id="41" w:name="_Toc283391822"/>
+      <w:bookmarkStart w:id="34" w:name="_Toc283391822"/>
       <w:r>
         <w:t>Process scenarios</w:t>
       </w:r>
-      <w:bookmarkEnd w:id="41"/>
+      <w:bookmarkEnd w:id="34"/>
     </w:p>
     <w:p>
       <w:pPr>
@@ -8675,21 +8667,22 @@
       <w:pPr>
         <w:pStyle w:val="Heading1"/>
       </w:pPr>
-      <w:bookmarkStart w:id="42" w:name="_Toc283391823"/>
-      <w:r>
+      <w:bookmarkStart w:id="35" w:name="_Toc283391823"/>
+      <w:r>
+        <w:lastRenderedPageBreak/>
         <w:t>Payment Process</w:t>
       </w:r>
-      <w:bookmarkEnd w:id="42"/>
+      <w:bookmarkEnd w:id="35"/>
     </w:p>
     <w:p>
       <w:pPr>
         <w:pStyle w:val="Heading2"/>
       </w:pPr>
-      <w:bookmarkStart w:id="43" w:name="_Toc283391824"/>
+      <w:bookmarkStart w:id="36" w:name="_Toc283391824"/>
       <w:r>
         <w:t>Payment Process Overview</w:t>
       </w:r>
-      <w:bookmarkEnd w:id="43"/>
+      <w:bookmarkEnd w:id="36"/>
     </w:p>
     <w:p>
       <w:r>
@@ -8710,11 +8703,11 @@
       <w:pPr>
         <w:pStyle w:val="Heading2"/>
       </w:pPr>
-      <w:bookmarkStart w:id="44" w:name="_Toc283391825"/>
+      <w:bookmarkStart w:id="37" w:name="_Toc283391825"/>
       <w:r>
         <w:t>Functional Specifications: Payment Process</w:t>
       </w:r>
-      <w:bookmarkEnd w:id="44"/>
+      <w:bookmarkEnd w:id="37"/>
     </w:p>
     <w:p>
       <w:r>
@@ -8853,7 +8846,15 @@
         <w:t xml:space="preserve"> for deposits and withdrawals, allowing the user to deposit and withdraw money from their account.</w:t>
       </w:r>
       <w:r>
-        <w:t xml:space="preserve"> (see 6.2.1 for supported methods</w:t>
+        <w:t xml:space="preserve"> (</w:t>
+      </w:r>
+      <w:proofErr w:type="gramStart"/>
+      <w:r>
+        <w:t>see</w:t>
+      </w:r>
+      <w:proofErr w:type="gramEnd"/>
+      <w:r>
+        <w:t xml:space="preserve"> 6.2.1 for supported methods</w:t>
       </w:r>
       <w:r>
         <w:t xml:space="preserve"> of payment)</w:t>
@@ -8935,8 +8936,8 @@
       </w:r>
     </w:p>
     <w:sectPr>
-      <w:headerReference w:type="default" r:id="rId16"/>
-      <w:footerReference w:type="even" r:id="rId17"/>
+      <w:headerReference w:type="default" r:id="rId14"/>
+      <w:footerReference w:type="even" r:id="rId15"/>
       <w:type w:val="continuous"/>
       <w:pgSz w:w="12240" w:h="15840"/>
       <w:pgMar w:top="1440" w:right="1440" w:bottom="1440" w:left="1440" w:header="720" w:footer="720" w:gutter="0"/>
@@ -9200,7 +9201,7 @@
         <w:rStyle w:val="PageNumber"/>
         <w:noProof/>
       </w:rPr>
-      <w:t>8</w:t>
+      <w:t>12</w:t>
     </w:r>
     <w:r>
       <w:rPr>
@@ -15451,7 +15452,7 @@
 </file>
 
 <file path=customXml/itemProps2.xml><?xml version="1.0" encoding="utf-8"?>
-<ds:datastoreItem xmlns:ds="http://schemas.openxmlformats.org/officeDocument/2006/customXml" ds:itemID="{F41DC46B-D918-8043-AB85-F9B857372FAB}">
+<ds:datastoreItem xmlns:ds="http://schemas.openxmlformats.org/officeDocument/2006/customXml" ds:itemID="{80C307F5-FBA6-4E45-98EA-F25B09D83025}">
   <ds:schemaRefs>
     <ds:schemaRef ds:uri="http://schemas.openxmlformats.org/officeDocument/2006/bibliography"/>
   </ds:schemaRefs>

</xml_diff>